<commit_message>
Added final version of Developer manual. Revised versions of Test Rep, Software Dev doc and TODO.
</commit_message>
<xml_diff>
--- a/Release doc/Software Development Document.docx
+++ b/Release doc/Software Development Document.docx
@@ -443,6 +443,7 @@
                                   <w:dataBinding w:prefixMappings="xmlns:ns0='http://schemas.microsoft.com/office/2006/coverPageProps'" w:xpath="/ns0:CoverPageProperties[1]/ns0:CompanyAddress[1]" w:storeItemID="{55AF091B-3C7A-41E3-B477-F2FDAA23CFDA}"/>
                                   <w:text w:multiLine="1"/>
                                 </w:sdtPr>
+                                <w:sdtEndPr/>
                                 <w:sdtContent>
                                   <w:p>
                                     <w:pPr>
@@ -465,7 +466,31 @@
                                         <w:szCs w:val="20"/>
                                         <w:lang w:val="sv-SE"/>
                                       </w:rPr>
-                                      <w:t xml:space="preserve">Fredrik Einarsson - Niklas Johansson - René Niendorf </w:t>
+                                      <w:t xml:space="preserve">Fredrik Einarsson - Niklas Johansson - René </w:t>
+                                    </w:r>
+                                    <w:proofErr w:type="spellStart"/>
+                                    <w:r>
+                                      <w:rPr>
+                                        <w:rFonts w:cstheme="minorHAnsi"/>
+                                        <w:bCs/>
+                                        <w:color w:val="FFFFFF" w:themeColor="background1"/>
+                                        <w:spacing w:val="60"/>
+                                        <w:szCs w:val="20"/>
+                                        <w:lang w:val="sv-SE"/>
+                                      </w:rPr>
+                                      <w:t>Niendorf</w:t>
+                                    </w:r>
+                                    <w:proofErr w:type="spellEnd"/>
+                                    <w:r>
+                                      <w:rPr>
+                                        <w:rFonts w:cstheme="minorHAnsi"/>
+                                        <w:bCs/>
+                                        <w:color w:val="FFFFFF" w:themeColor="background1"/>
+                                        <w:spacing w:val="60"/>
+                                        <w:szCs w:val="20"/>
+                                        <w:lang w:val="sv-SE"/>
+                                      </w:rPr>
+                                      <w:t xml:space="preserve"> </w:t>
                                     </w:r>
                                     <w:r>
                                       <w:rPr>
@@ -679,6 +704,7 @@
                                   <w:dataBinding w:prefixMappings="xmlns:ns0='http://schemas.openxmlformats.org/package/2006/metadata/core-properties' xmlns:ns1='http://purl.org/dc/elements/1.1/'" w:xpath="/ns0:coreProperties[1]/ns1:creator[1]" w:storeItemID="{6C3C8BC8-F283-45AE-878A-BAB7291924A1}"/>
                                   <w:text/>
                                 </w:sdtPr>
+                                <w:sdtEndPr/>
                                 <w:sdtContent>
                                   <w:p>
                                     <w:pPr>
@@ -698,8 +724,42 @@
                                         <w:szCs w:val="38"/>
                                         <w:lang w:val="sv-SE"/>
                                       </w:rPr>
-                                      <w:t>Chalmers On The Go – the Complete Chalmers Experience</w:t>
+                                      <w:t xml:space="preserve">Chalmers On The Go – the </w:t>
                                     </w:r>
+                                    <w:proofErr w:type="spellStart"/>
+                                    <w:r>
+                                      <w:rPr>
+                                        <w:rFonts w:eastAsiaTheme="majorEastAsia" w:cstheme="minorHAnsi"/>
+                                        <w:color w:val="FFFFFF" w:themeColor="background1"/>
+                                        <w:sz w:val="38"/>
+                                        <w:szCs w:val="38"/>
+                                        <w:lang w:val="sv-SE"/>
+                                      </w:rPr>
+                                      <w:t>Complete</w:t>
+                                    </w:r>
+                                    <w:proofErr w:type="spellEnd"/>
+                                    <w:r>
+                                      <w:rPr>
+                                        <w:rFonts w:eastAsiaTheme="majorEastAsia" w:cstheme="minorHAnsi"/>
+                                        <w:color w:val="FFFFFF" w:themeColor="background1"/>
+                                        <w:sz w:val="38"/>
+                                        <w:szCs w:val="38"/>
+                                        <w:lang w:val="sv-SE"/>
+                                      </w:rPr>
+                                      <w:t xml:space="preserve"> Chalmers </w:t>
+                                    </w:r>
+                                    <w:proofErr w:type="spellStart"/>
+                                    <w:r>
+                                      <w:rPr>
+                                        <w:rFonts w:eastAsiaTheme="majorEastAsia" w:cstheme="minorHAnsi"/>
+                                        <w:color w:val="FFFFFF" w:themeColor="background1"/>
+                                        <w:sz w:val="38"/>
+                                        <w:szCs w:val="38"/>
+                                        <w:lang w:val="sv-SE"/>
+                                      </w:rPr>
+                                      <w:t>Experience</w:t>
+                                    </w:r>
+                                    <w:proofErr w:type="spellEnd"/>
                                   </w:p>
                                 </w:sdtContent>
                               </w:sdt>
@@ -719,7 +779,21 @@
                                   <w:rPr>
                                     <w:color w:val="FFFFFF" w:themeColor="background1"/>
                                   </w:rPr>
-                                  <w:t xml:space="preserve"> document describes the product vision, examples of user stories, requirements, design decisions, examples of tests carried out, change log, release history and end result of the development of the Android application ChalmersOnTheGo. Note that only examples of user stories, associated accep</w:t>
+                                  <w:t xml:space="preserve"> document describes the product vision, examples of user stories, requirements, design decisions, examples of tests carried out, change log, release history and end result of the development of the Android application </w:t>
+                                </w:r>
+                                <w:proofErr w:type="spellStart"/>
+                                <w:r>
+                                  <w:rPr>
+                                    <w:color w:val="FFFFFF" w:themeColor="background1"/>
+                                  </w:rPr>
+                                  <w:t>ChalmersOnTheGo</w:t>
+                                </w:r>
+                                <w:proofErr w:type="spellEnd"/>
+                                <w:r>
+                                  <w:rPr>
+                                    <w:color w:val="FFFFFF" w:themeColor="background1"/>
+                                  </w:rPr>
+                                  <w:t>. Note that only examples of user stories, associated accep</w:t>
                                 </w:r>
                                 <w:r>
                                   <w:rPr>
@@ -757,6 +831,7 @@
                                   <w:dataBinding w:prefixMappings="xmlns:ns0='http://schemas.microsoft.com/office/2006/coverPageProps'" w:xpath="/ns0:CoverPageProperties[1]/ns0:Abstract[1]" w:storeItemID="{55AF091B-3C7A-41E3-B477-F2FDAA23CFDA}"/>
                                   <w:text/>
                                 </w:sdtPr>
+                                <w:sdtEndPr/>
                                 <w:sdtContent>
                                   <w:p>
                                     <w:pPr>
@@ -998,6 +1073,7 @@
                                   <w:dataBinding w:prefixMappings="xmlns:ns0='http://schemas.openxmlformats.org/package/2006/metadata/core-properties' xmlns:ns1='http://purl.org/dc/elements/1.1/'" w:xpath="/ns0:coreProperties[1]/ns1:title[1]" w:storeItemID="{6C3C8BC8-F283-45AE-878A-BAB7291924A1}"/>
                                   <w:text/>
                                 </w:sdtPr>
+                                <w:sdtEndPr/>
                                 <w:sdtContent>
                                   <w:p>
                                     <w:pPr>
@@ -1018,8 +1094,39 @@
                                         <w:sz w:val="68"/>
                                         <w:szCs w:val="68"/>
                                       </w:rPr>
-                                      <w:t>Software Development Document</w:t>
+                                      <w:t xml:space="preserve">Software </w:t>
                                     </w:r>
+                                    <w:proofErr w:type="spellStart"/>
+                                    <w:r>
+                                      <w:rPr>
+                                        <w:rFonts w:asciiTheme="minorHAnsi" w:eastAsiaTheme="majorEastAsia" w:hAnsiTheme="minorHAnsi" w:cstheme="minorHAnsi"/>
+                                        <w:color w:val="FFFFFF" w:themeColor="background1"/>
+                                        <w:sz w:val="68"/>
+                                        <w:szCs w:val="68"/>
+                                      </w:rPr>
+                                      <w:t>Development</w:t>
+                                    </w:r>
+                                    <w:proofErr w:type="spellEnd"/>
+                                    <w:r>
+                                      <w:rPr>
+                                        <w:rFonts w:asciiTheme="minorHAnsi" w:eastAsiaTheme="majorEastAsia" w:hAnsiTheme="minorHAnsi" w:cstheme="minorHAnsi"/>
+                                        <w:color w:val="FFFFFF" w:themeColor="background1"/>
+                                        <w:sz w:val="68"/>
+                                        <w:szCs w:val="68"/>
+                                      </w:rPr>
+                                      <w:t xml:space="preserve"> </w:t>
+                                    </w:r>
+                                    <w:proofErr w:type="spellStart"/>
+                                    <w:r>
+                                      <w:rPr>
+                                        <w:rFonts w:asciiTheme="minorHAnsi" w:eastAsiaTheme="majorEastAsia" w:hAnsiTheme="minorHAnsi" w:cstheme="minorHAnsi"/>
+                                        <w:color w:val="FFFFFF" w:themeColor="background1"/>
+                                        <w:sz w:val="68"/>
+                                        <w:szCs w:val="68"/>
+                                      </w:rPr>
+                                      <w:t>Document</w:t>
+                                    </w:r>
+                                    <w:proofErr w:type="spellEnd"/>
                                   </w:p>
                                 </w:sdtContent>
                               </w:sdt>
@@ -1379,7 +1486,21 @@
                                   <w:rPr>
                                     <w:color w:val="FFFFFF" w:themeColor="background1"/>
                                   </w:rPr>
-                                  <w:t>For ChalmersOnTheGo 1.0, Jelly Bean 4.0 and API 16</w:t>
+                                  <w:t xml:space="preserve">For </w:t>
+                                </w:r>
+                                <w:proofErr w:type="spellStart"/>
+                                <w:r>
+                                  <w:rPr>
+                                    <w:color w:val="FFFFFF" w:themeColor="background1"/>
+                                  </w:rPr>
+                                  <w:t>ChalmersOnTheGo</w:t>
+                                </w:r>
+                                <w:proofErr w:type="spellEnd"/>
+                                <w:r>
+                                  <w:rPr>
+                                    <w:color w:val="FFFFFF" w:themeColor="background1"/>
+                                  </w:rPr>
+                                  <w:t xml:space="preserve"> 1.0, Jelly Bean 4.0 and API 16</w:t>
                                 </w:r>
                               </w:p>
                             </w:txbxContent>
@@ -2963,7 +3084,23 @@
     </w:p>
     <w:p>
       <w:r>
-        <w:t xml:space="preserve">The Android application ChalmersOnTheGo was designed, developed and released as the main task of the course Software Engineering Project, DAT255, on the Chalmers University of Technology, </w:t>
+        <w:t xml:space="preserve">The Android application </w:t>
+      </w:r>
+      <w:proofErr w:type="spellStart"/>
+      <w:r>
+        <w:t>ChalmersOnTheGo</w:t>
+      </w:r>
+      <w:proofErr w:type="spellEnd"/>
+      <w:r>
+        <w:t xml:space="preserve"> was </w:t>
+      </w:r>
+      <w:proofErr w:type="gramStart"/>
+      <w:r>
+        <w:t>designed,</w:t>
+      </w:r>
+      <w:proofErr w:type="gramEnd"/>
+      <w:r>
+        <w:t xml:space="preserve"> developed and released as the main task of the course Software Engineering Project, DAT255, on the Chalmers University of Technology, </w:t>
       </w:r>
       <w:r>
         <w:t>April-May,</w:t>
@@ -2984,7 +3121,47 @@
         <w:t>development</w:t>
       </w:r>
       <w:r>
-        <w:t xml:space="preserve"> team consisted of Fredrik Einarsson, Niklas Johansson, René Niendorf, Anders Nordin and Sofie Peters.</w:t>
+        <w:t xml:space="preserve"> team consisted of Fredrik </w:t>
+      </w:r>
+      <w:proofErr w:type="spellStart"/>
+      <w:r>
+        <w:t>Einarsson</w:t>
+      </w:r>
+      <w:proofErr w:type="spellEnd"/>
+      <w:r>
+        <w:t xml:space="preserve">, </w:t>
+      </w:r>
+      <w:proofErr w:type="spellStart"/>
+      <w:r>
+        <w:t>Niklas</w:t>
+      </w:r>
+      <w:proofErr w:type="spellEnd"/>
+      <w:r>
+        <w:t xml:space="preserve"> Johansson, René </w:t>
+      </w:r>
+      <w:proofErr w:type="spellStart"/>
+      <w:r>
+        <w:t>Niendorf</w:t>
+      </w:r>
+      <w:proofErr w:type="spellEnd"/>
+      <w:r>
+        <w:t xml:space="preserve">, Anders </w:t>
+      </w:r>
+      <w:proofErr w:type="spellStart"/>
+      <w:r>
+        <w:t>Nordin</w:t>
+      </w:r>
+      <w:proofErr w:type="spellEnd"/>
+      <w:r>
+        <w:t xml:space="preserve"> and </w:t>
+      </w:r>
+      <w:proofErr w:type="spellStart"/>
+      <w:r>
+        <w:t>Sofie</w:t>
+      </w:r>
+      <w:proofErr w:type="spellEnd"/>
+      <w:r>
+        <w:t xml:space="preserve"> Peters.</w:t>
       </w:r>
       <w:r>
         <w:t xml:space="preserve"> </w:t>
@@ -3013,9 +3190,11 @@
       <w:r>
         <w:t xml:space="preserve">the web-based hosting service </w:t>
       </w:r>
+      <w:proofErr w:type="spellStart"/>
       <w:r>
         <w:t>Github</w:t>
       </w:r>
+      <w:proofErr w:type="spellEnd"/>
       <w:r>
         <w:t xml:space="preserve"> using the Git revision control system</w:t>
       </w:r>
@@ -3023,7 +3202,15 @@
         <w:t xml:space="preserve">, </w:t>
       </w:r>
       <w:r>
-        <w:t xml:space="preserve">the agile development planning tool </w:t>
+        <w:t xml:space="preserve">the agile </w:t>
+      </w:r>
+      <w:proofErr w:type="gramStart"/>
+      <w:r>
+        <w:t>development planning</w:t>
+      </w:r>
+      <w:proofErr w:type="gramEnd"/>
+      <w:r>
+        <w:t xml:space="preserve"> tool </w:t>
       </w:r>
       <w:r>
         <w:t>Pivotal Tracker and</w:t>
@@ -3101,7 +3288,15 @@
         <w:t xml:space="preserve"> intuitive and fun to use.</w:t>
       </w:r>
       <w:r>
-        <w:t xml:space="preserve"> It would have the edge over other map applications, since ChalmersOnTheGo would </w:t>
+        <w:t xml:space="preserve"> It would have the edge over other map applications, since </w:t>
+      </w:r>
+      <w:proofErr w:type="spellStart"/>
+      <w:r>
+        <w:t>ChalmersOnTheGo</w:t>
+      </w:r>
+      <w:proofErr w:type="spellEnd"/>
+      <w:r>
+        <w:t xml:space="preserve"> would </w:t>
       </w:r>
       <w:r>
         <w:t xml:space="preserve">provide </w:t>
@@ -3252,8 +3447,61 @@
           <w:numId w:val="24"/>
         </w:numPr>
       </w:pPr>
-      <w:r>
-        <w:t>Section specific colouring of buildings when searching for pubs</w:t>
+      <w:proofErr w:type="spellStart"/>
+      <w:r>
+        <w:t>Section</w:t>
+      </w:r>
+      <w:proofErr w:type="spellEnd"/>
+      <w:r>
+        <w:t xml:space="preserve"> </w:t>
+      </w:r>
+      <w:proofErr w:type="spellStart"/>
+      <w:r>
+        <w:t>specific</w:t>
+      </w:r>
+      <w:proofErr w:type="spellEnd"/>
+      <w:r>
+        <w:t xml:space="preserve"> </w:t>
+      </w:r>
+      <w:proofErr w:type="spellStart"/>
+      <w:r>
+        <w:t>colouring</w:t>
+      </w:r>
+      <w:proofErr w:type="spellEnd"/>
+      <w:r>
+        <w:t xml:space="preserve"> </w:t>
+      </w:r>
+      <w:proofErr w:type="spellStart"/>
+      <w:r>
+        <w:t>of</w:t>
+      </w:r>
+      <w:proofErr w:type="spellEnd"/>
+      <w:r>
+        <w:t xml:space="preserve"> </w:t>
+      </w:r>
+      <w:proofErr w:type="spellStart"/>
+      <w:r>
+        <w:t>buildings</w:t>
+      </w:r>
+      <w:proofErr w:type="spellEnd"/>
+      <w:r>
+        <w:t xml:space="preserve"> </w:t>
+      </w:r>
+      <w:proofErr w:type="spellStart"/>
+      <w:r>
+        <w:t>when</w:t>
+      </w:r>
+      <w:proofErr w:type="spellEnd"/>
+      <w:r>
+        <w:t xml:space="preserve"> </w:t>
+      </w:r>
+      <w:proofErr w:type="spellStart"/>
+      <w:r>
+        <w:t>searching</w:t>
+      </w:r>
+      <w:proofErr w:type="spellEnd"/>
+      <w:r>
+        <w:t xml:space="preserve"> for pubs</w:t>
       </w:r>
     </w:p>
     <w:p>
@@ -3265,8 +3513,21 @@
         </w:numPr>
       </w:pPr>
       <w:r>
-        <w:t>Logos for pubs and section buildings</w:t>
-      </w:r>
+        <w:t xml:space="preserve">Logos for pubs and </w:t>
+      </w:r>
+      <w:proofErr w:type="spellStart"/>
+      <w:r>
+        <w:t>section</w:t>
+      </w:r>
+      <w:proofErr w:type="spellEnd"/>
+      <w:r>
+        <w:t xml:space="preserve"> </w:t>
+      </w:r>
+      <w:proofErr w:type="spellStart"/>
+      <w:r>
+        <w:t>buildings</w:t>
+      </w:r>
+      <w:proofErr w:type="spellEnd"/>
     </w:p>
     <w:p>
       <w:pPr>
@@ -3277,8 +3538,21 @@
         </w:numPr>
       </w:pPr>
       <w:commentRangeStart w:id="4"/>
-      <w:r>
-        <w:t>Night and day mode</w:t>
+      <w:proofErr w:type="spellStart"/>
+      <w:r>
+        <w:t>Night</w:t>
+      </w:r>
+      <w:proofErr w:type="spellEnd"/>
+      <w:r>
+        <w:t xml:space="preserve"> and </w:t>
+      </w:r>
+      <w:proofErr w:type="spellStart"/>
+      <w:r>
+        <w:t>day</w:t>
+      </w:r>
+      <w:proofErr w:type="spellEnd"/>
+      <w:r>
+        <w:t xml:space="preserve"> mode</w:t>
       </w:r>
       <w:commentRangeEnd w:id="4"/>
       <w:r>
@@ -3679,11 +3953,93 @@
         </w:numPr>
       </w:pPr>
       <w:r>
-        <w:t xml:space="preserve">As a user, I should be able to switch between </w:t>
-      </w:r>
-      <w:r>
-        <w:t>night and day mode at any point or time in the application</w:t>
-      </w:r>
+        <w:t xml:space="preserve">As a </w:t>
+      </w:r>
+      <w:proofErr w:type="spellStart"/>
+      <w:r>
+        <w:t>user</w:t>
+      </w:r>
+      <w:proofErr w:type="spellEnd"/>
+      <w:r>
+        <w:t xml:space="preserve">, I </w:t>
+      </w:r>
+      <w:proofErr w:type="spellStart"/>
+      <w:r>
+        <w:t>should</w:t>
+      </w:r>
+      <w:proofErr w:type="spellEnd"/>
+      <w:r>
+        <w:t xml:space="preserve"> be </w:t>
+      </w:r>
+      <w:proofErr w:type="spellStart"/>
+      <w:r>
+        <w:t>able</w:t>
+      </w:r>
+      <w:proofErr w:type="spellEnd"/>
+      <w:r>
+        <w:t xml:space="preserve"> </w:t>
+      </w:r>
+      <w:proofErr w:type="spellStart"/>
+      <w:r>
+        <w:t>to</w:t>
+      </w:r>
+      <w:proofErr w:type="spellEnd"/>
+      <w:r>
+        <w:t xml:space="preserve"> switch </w:t>
+      </w:r>
+      <w:proofErr w:type="spellStart"/>
+      <w:r>
+        <w:t>between</w:t>
+      </w:r>
+      <w:proofErr w:type="spellEnd"/>
+      <w:r>
+        <w:t xml:space="preserve"> </w:t>
+      </w:r>
+      <w:proofErr w:type="spellStart"/>
+      <w:r>
+        <w:t>night</w:t>
+      </w:r>
+      <w:proofErr w:type="spellEnd"/>
+      <w:r>
+        <w:t xml:space="preserve"> and </w:t>
+      </w:r>
+      <w:proofErr w:type="spellStart"/>
+      <w:r>
+        <w:t>day</w:t>
+      </w:r>
+      <w:proofErr w:type="spellEnd"/>
+      <w:r>
+        <w:t xml:space="preserve"> mode at </w:t>
+      </w:r>
+      <w:proofErr w:type="spellStart"/>
+      <w:r>
+        <w:t>any</w:t>
+      </w:r>
+      <w:proofErr w:type="spellEnd"/>
+      <w:r>
+        <w:t xml:space="preserve"> </w:t>
+      </w:r>
+      <w:proofErr w:type="spellStart"/>
+      <w:r>
+        <w:t>point</w:t>
+      </w:r>
+      <w:proofErr w:type="spellEnd"/>
+      <w:r>
+        <w:t xml:space="preserve"> or </w:t>
+      </w:r>
+      <w:proofErr w:type="spellStart"/>
+      <w:r>
+        <w:t>time</w:t>
+      </w:r>
+      <w:proofErr w:type="spellEnd"/>
+      <w:r>
+        <w:t xml:space="preserve"> in the </w:t>
+      </w:r>
+      <w:proofErr w:type="spellStart"/>
+      <w:r>
+        <w:t>application</w:t>
+      </w:r>
+      <w:proofErr w:type="spellEnd"/>
     </w:p>
     <w:p>
       <w:pPr>
@@ -3707,13 +4063,74 @@
         </w:numPr>
       </w:pPr>
       <w:r>
-        <w:t xml:space="preserve">As a user, I want </w:t>
-      </w:r>
-      <w:r>
-        <w:t xml:space="preserve">useful and fun </w:t>
-      </w:r>
-      <w:r>
-        <w:t>features not only concerned with the map and navigation</w:t>
+        <w:t xml:space="preserve">As a </w:t>
+      </w:r>
+      <w:proofErr w:type="spellStart"/>
+      <w:r>
+        <w:t>user</w:t>
+      </w:r>
+      <w:proofErr w:type="spellEnd"/>
+      <w:r>
+        <w:t xml:space="preserve">, I </w:t>
+      </w:r>
+      <w:proofErr w:type="spellStart"/>
+      <w:r>
+        <w:t>want</w:t>
+      </w:r>
+      <w:proofErr w:type="spellEnd"/>
+      <w:r>
+        <w:t xml:space="preserve"> </w:t>
+      </w:r>
+      <w:proofErr w:type="spellStart"/>
+      <w:r>
+        <w:t>useful</w:t>
+      </w:r>
+      <w:proofErr w:type="spellEnd"/>
+      <w:r>
+        <w:t xml:space="preserve"> and </w:t>
+      </w:r>
+      <w:proofErr w:type="spellStart"/>
+      <w:r>
+        <w:t>fun</w:t>
+      </w:r>
+      <w:proofErr w:type="spellEnd"/>
+      <w:r>
+        <w:t xml:space="preserve"> </w:t>
+      </w:r>
+      <w:r>
+        <w:t xml:space="preserve">features not </w:t>
+      </w:r>
+      <w:proofErr w:type="spellStart"/>
+      <w:r>
+        <w:t>only</w:t>
+      </w:r>
+      <w:proofErr w:type="spellEnd"/>
+      <w:r>
+        <w:t xml:space="preserve"> </w:t>
+      </w:r>
+      <w:proofErr w:type="spellStart"/>
+      <w:r>
+        <w:t>concerned</w:t>
+      </w:r>
+      <w:proofErr w:type="spellEnd"/>
+      <w:r>
+        <w:t xml:space="preserve"> </w:t>
+      </w:r>
+      <w:proofErr w:type="spellStart"/>
+      <w:r>
+        <w:t>with</w:t>
+      </w:r>
+      <w:proofErr w:type="spellEnd"/>
+      <w:r>
+        <w:t xml:space="preserve"> the </w:t>
+      </w:r>
+      <w:proofErr w:type="spellStart"/>
+      <w:r>
+        <w:t>map</w:t>
+      </w:r>
+      <w:proofErr w:type="spellEnd"/>
+      <w:r>
+        <w:t xml:space="preserve"> and navigation</w:t>
       </w:r>
     </w:p>
     <w:p>
@@ -4222,8 +4639,53 @@
           <w:lang w:val="en-GB"/>
         </w:rPr>
       </w:pPr>
-      <w:r>
-        <w:t>Pressing and holding on the map will result in a location being marked</w:t>
+      <w:proofErr w:type="spellStart"/>
+      <w:r>
+        <w:t>Pressing</w:t>
+      </w:r>
+      <w:proofErr w:type="spellEnd"/>
+      <w:r>
+        <w:t xml:space="preserve"> and holding on the </w:t>
+      </w:r>
+      <w:proofErr w:type="spellStart"/>
+      <w:r>
+        <w:t>map</w:t>
+      </w:r>
+      <w:proofErr w:type="spellEnd"/>
+      <w:r>
+        <w:t xml:space="preserve"> </w:t>
+      </w:r>
+      <w:proofErr w:type="spellStart"/>
+      <w:r>
+        <w:t>will</w:t>
+      </w:r>
+      <w:proofErr w:type="spellEnd"/>
+      <w:r>
+        <w:t xml:space="preserve"> </w:t>
+      </w:r>
+      <w:proofErr w:type="spellStart"/>
+      <w:r>
+        <w:t>result</w:t>
+      </w:r>
+      <w:proofErr w:type="spellEnd"/>
+      <w:r>
+        <w:t xml:space="preserve"> in a </w:t>
+      </w:r>
+      <w:proofErr w:type="spellStart"/>
+      <w:r>
+        <w:t>location</w:t>
+      </w:r>
+      <w:proofErr w:type="spellEnd"/>
+      <w:r>
+        <w:t xml:space="preserve"> </w:t>
+      </w:r>
+      <w:proofErr w:type="spellStart"/>
+      <w:r>
+        <w:t>being</w:t>
+      </w:r>
+      <w:proofErr w:type="spellEnd"/>
+      <w:r>
+        <w:t xml:space="preserve"> marked</w:t>
       </w:r>
       <w:r>
         <w:rPr>
@@ -4709,14 +5171,67 @@
         <w:t>restaurant</w:t>
       </w:r>
       <w:r>
-        <w:t>, billiard room, cinema, rooms with microwave, sauna, gym</w:t>
+        <w:t xml:space="preserve">, </w:t>
+      </w:r>
+      <w:proofErr w:type="spellStart"/>
+      <w:r>
+        <w:t>billiard</w:t>
+      </w:r>
+      <w:proofErr w:type="spellEnd"/>
+      <w:r>
+        <w:t xml:space="preserve"> </w:t>
+      </w:r>
+      <w:proofErr w:type="spellStart"/>
+      <w:r>
+        <w:t>room</w:t>
+      </w:r>
+      <w:proofErr w:type="spellEnd"/>
+      <w:r>
+        <w:t xml:space="preserve">, </w:t>
+      </w:r>
+      <w:proofErr w:type="spellStart"/>
+      <w:r>
+        <w:t>cinema</w:t>
+      </w:r>
+      <w:proofErr w:type="spellEnd"/>
+      <w:r>
+        <w:t xml:space="preserve">, </w:t>
+      </w:r>
+      <w:proofErr w:type="spellStart"/>
+      <w:r>
+        <w:t>rooms</w:t>
+      </w:r>
+      <w:proofErr w:type="spellEnd"/>
+      <w:r>
+        <w:t xml:space="preserve"> </w:t>
+      </w:r>
+      <w:proofErr w:type="spellStart"/>
+      <w:r>
+        <w:t>with</w:t>
+      </w:r>
+      <w:proofErr w:type="spellEnd"/>
+      <w:r>
+        <w:t xml:space="preserve"> </w:t>
+      </w:r>
+      <w:proofErr w:type="spellStart"/>
+      <w:r>
+        <w:t>microwave</w:t>
+      </w:r>
+      <w:proofErr w:type="spellEnd"/>
+      <w:r>
+        <w:t>, sauna, gym</w:t>
       </w:r>
       <w:r>
         <w:t>, ATM</w:t>
       </w:r>
       <w:r>
-        <w:t xml:space="preserve"> and student association room</w:t>
-      </w:r>
+        <w:t xml:space="preserve"> and student association </w:t>
+      </w:r>
+      <w:proofErr w:type="spellStart"/>
+      <w:r>
+        <w:t>room</w:t>
+      </w:r>
+      <w:proofErr w:type="spellEnd"/>
     </w:p>
     <w:p>
       <w:pPr>
@@ -4837,13 +5352,41 @@
         <w:rPr>
           <w:lang w:val="en-GB"/>
         </w:rPr>
-        <w:t>an “activate StepCounter”</w:t>
-      </w:r>
-      <w:r>
-        <w:rPr>
-          <w:lang w:val="en-GB"/>
-        </w:rPr>
-        <w:t>- and “deactivate StepCounter”</w:t>
+        <w:t xml:space="preserve">an “activate </w:t>
+      </w:r>
+      <w:proofErr w:type="spellStart"/>
+      <w:r>
+        <w:rPr>
+          <w:lang w:val="en-GB"/>
+        </w:rPr>
+        <w:t>StepCounter</w:t>
+      </w:r>
+      <w:proofErr w:type="spellEnd"/>
+      <w:r>
+        <w:rPr>
+          <w:lang w:val="en-GB"/>
+        </w:rPr>
+        <w:t>”</w:t>
+      </w:r>
+      <w:r>
+        <w:rPr>
+          <w:lang w:val="en-GB"/>
+        </w:rPr>
+        <w:t xml:space="preserve">- and “deactivate </w:t>
+      </w:r>
+      <w:proofErr w:type="spellStart"/>
+      <w:r>
+        <w:rPr>
+          <w:lang w:val="en-GB"/>
+        </w:rPr>
+        <w:t>StepCounter</w:t>
+      </w:r>
+      <w:proofErr w:type="spellEnd"/>
+      <w:r>
+        <w:rPr>
+          <w:lang w:val="en-GB"/>
+        </w:rPr>
+        <w:t>”</w:t>
       </w:r>
       <w:r>
         <w:rPr>
@@ -5609,8 +6152,53 @@
           <w:lang w:val="en-GB"/>
         </w:rPr>
       </w:pPr>
-      <w:r>
-        <w:t>Switched orientation on the phone will not result in losing chosen data</w:t>
+      <w:proofErr w:type="spellStart"/>
+      <w:r>
+        <w:t>Switched</w:t>
+      </w:r>
+      <w:proofErr w:type="spellEnd"/>
+      <w:r>
+        <w:t xml:space="preserve"> </w:t>
+      </w:r>
+      <w:proofErr w:type="spellStart"/>
+      <w:r>
+        <w:t>orientation</w:t>
+      </w:r>
+      <w:proofErr w:type="spellEnd"/>
+      <w:r>
+        <w:t xml:space="preserve"> on the </w:t>
+      </w:r>
+      <w:proofErr w:type="spellStart"/>
+      <w:r>
+        <w:t>phone</w:t>
+      </w:r>
+      <w:proofErr w:type="spellEnd"/>
+      <w:r>
+        <w:t xml:space="preserve"> </w:t>
+      </w:r>
+      <w:proofErr w:type="spellStart"/>
+      <w:r>
+        <w:t>will</w:t>
+      </w:r>
+      <w:proofErr w:type="spellEnd"/>
+      <w:r>
+        <w:t xml:space="preserve"> not </w:t>
+      </w:r>
+      <w:proofErr w:type="spellStart"/>
+      <w:r>
+        <w:t>result</w:t>
+      </w:r>
+      <w:proofErr w:type="spellEnd"/>
+      <w:r>
+        <w:t xml:space="preserve"> in </w:t>
+      </w:r>
+      <w:proofErr w:type="spellStart"/>
+      <w:r>
+        <w:t>losing</w:t>
+      </w:r>
+      <w:proofErr w:type="spellEnd"/>
+      <w:r>
+        <w:t xml:space="preserve"> chosen data</w:t>
       </w:r>
       <w:r>
         <w:rPr>
@@ -5990,8 +6578,13 @@
         <w:t>The application</w:t>
       </w:r>
       <w:r>
-        <w:t xml:space="preserve"> ChalmersOnTheGo</w:t>
-      </w:r>
+        <w:t xml:space="preserve"> </w:t>
+      </w:r>
+      <w:proofErr w:type="spellStart"/>
+      <w:r>
+        <w:t>ChalmersOnTheGo</w:t>
+      </w:r>
+      <w:proofErr w:type="spellEnd"/>
       <w:r>
         <w:t xml:space="preserve"> depends on the</w:t>
       </w:r>
@@ -6014,7 +6607,15 @@
         <w:t xml:space="preserve">The alternative to let the development team write a map was not found to be a realistic alternative, not with respect to time resources, nor to the team’s competence. </w:t>
       </w:r>
       <w:r>
-        <w:t>An alternative to Google Maps discussed initially was the OpenStreetMap (</w:t>
+        <w:t xml:space="preserve">An alternative to Google Maps discussed initially was the </w:t>
+      </w:r>
+      <w:proofErr w:type="spellStart"/>
+      <w:r>
+        <w:t>OpenStreetMap</w:t>
+      </w:r>
+      <w:proofErr w:type="spellEnd"/>
+      <w:r>
+        <w:t xml:space="preserve"> (</w:t>
       </w:r>
       <w:hyperlink r:id="rId17" w:history="1">
         <w:r>
@@ -6159,7 +6760,15 @@
         <w:t xml:space="preserve"> team want the user to chose how to use the application, not the other way around. In addition, t</w:t>
       </w:r>
       <w:r>
-        <w:t xml:space="preserve">he layer function is a common map feature which </w:t>
+        <w:t xml:space="preserve">he layer function is a common map </w:t>
+      </w:r>
+      <w:proofErr w:type="gramStart"/>
+      <w:r>
+        <w:t>feature which</w:t>
+      </w:r>
+      <w:proofErr w:type="gramEnd"/>
+      <w:r>
+        <w:t xml:space="preserve"> </w:t>
       </w:r>
       <w:r>
         <w:t>might</w:t>
@@ -6208,21 +6817,7 @@
         <w:t>s</w:t>
       </w:r>
       <w:r>
-        <w:t xml:space="preserve"> a complete framework for “the complete Chalmers experience”, with the possibility for future developers to easily </w:t>
-      </w:r>
-      <w:commentRangeStart w:id="17"/>
-      <w:r>
-        <w:t>add location data</w:t>
-      </w:r>
-      <w:commentRangeEnd w:id="17"/>
-      <w:r>
-        <w:rPr>
-          <w:rStyle w:val="Kommentarsreferens"/>
-        </w:rPr>
-        <w:commentReference w:id="17"/>
-      </w:r>
-      <w:r>
-        <w:t>, consequently expanding the navigational possibilities.</w:t>
+        <w:t xml:space="preserve"> a complete framework for “the complete Chalmers experience”, with the possibility for future developers to easily add location data, consequently expanding the navigational possibilities.</w:t>
       </w:r>
       <w:r>
         <w:t xml:space="preserve"> This </w:t>
@@ -6249,7 +6844,15 @@
         <w:t xml:space="preserve">briefly </w:t>
       </w:r>
       <w:r>
-        <w:t>considered initially, such as “nolla”, “</w:t>
+        <w:t>considered initially, such as “</w:t>
+      </w:r>
+      <w:proofErr w:type="spellStart"/>
+      <w:r>
+        <w:t>nolla</w:t>
+      </w:r>
+      <w:proofErr w:type="spellEnd"/>
+      <w:r>
+        <w:t>”, “</w:t>
       </w:r>
       <w:r>
         <w:t>IT-</w:t>
@@ -6312,21 +6915,37 @@
         <w:t>The possibility for a user to synchronise her schedule from Time Edit with the application was exp</w:t>
       </w:r>
       <w:r>
-        <w:t>lored. The user should be able to see where her respective lectures or meetings were, and also be prompted to run if she risked being late to the appointed time. The functionality was however found to be both difficult to implement, as well as superfluous, since there already existed worthwhile ways to look up scheduled places and times.</w:t>
-      </w:r>
-      <w:r>
-        <w:t xml:space="preserve"> The lookup could therefore be done elsewhere, and the ChalmersOnTheGo could be used purely for navigation, which is it’s core feature.</w:t>
+        <w:t xml:space="preserve">lored. The user should be able to see where her respective lectures or meetings were, and also be prompted to run if she risked being late to the appointed time. The functionality was however found to be both difficult to implement, as well as superfluous, since </w:t>
+      </w:r>
+      <w:proofErr w:type="gramStart"/>
+      <w:r>
+        <w:t>there</w:t>
+      </w:r>
+      <w:proofErr w:type="gramEnd"/>
+      <w:r>
+        <w:t xml:space="preserve"> already existed worthwhile ways to look up scheduled places and times.</w:t>
+      </w:r>
+      <w:r>
+        <w:t xml:space="preserve"> The lookup could therefore be done elsewhere, and the </w:t>
+      </w:r>
+      <w:proofErr w:type="spellStart"/>
+      <w:r>
+        <w:t>ChalmersOnTheGo</w:t>
+      </w:r>
+      <w:proofErr w:type="spellEnd"/>
+      <w:r>
+        <w:t xml:space="preserve"> could be used purely for navigation, which is it’s core feature.</w:t>
       </w:r>
     </w:p>
     <w:p>
       <w:pPr>
         <w:pStyle w:val="Rubrik2"/>
       </w:pPr>
-      <w:bookmarkStart w:id="18" w:name="_Toc231199891"/>
+      <w:bookmarkStart w:id="17" w:name="_Toc231199891"/>
       <w:r>
         <w:t>Testing</w:t>
       </w:r>
-      <w:bookmarkEnd w:id="18"/>
+      <w:bookmarkEnd w:id="17"/>
     </w:p>
     <w:p>
       <w:r>
@@ -6354,14 +6973,14 @@
       <w:pPr>
         <w:pStyle w:val="Rubrik3"/>
       </w:pPr>
-      <w:bookmarkStart w:id="19" w:name="_Toc231199892"/>
+      <w:bookmarkStart w:id="18" w:name="_Toc231199892"/>
       <w:r>
         <w:t xml:space="preserve">Acceptance tests, </w:t>
       </w:r>
       <w:r>
         <w:t>sample</w:t>
       </w:r>
-      <w:bookmarkEnd w:id="19"/>
+      <w:bookmarkEnd w:id="18"/>
     </w:p>
     <w:p/>
     <w:tbl>
@@ -6595,7 +7214,23 @@
               <w:cnfStyle w:val="000000000000" w:firstRow="0" w:lastRow="0" w:firstColumn="0" w:lastColumn="0" w:oddVBand="0" w:evenVBand="0" w:oddHBand="0" w:evenHBand="0" w:firstRowFirstColumn="0" w:firstRowLastColumn="0" w:lastRowFirstColumn="0" w:lastRowLastColumn="0"/>
             </w:pPr>
             <w:r>
-              <w:t xml:space="preserve">The StepCounter will be activated, arbitrary functions carried out, then the StepCounter </w:t>
+              <w:t xml:space="preserve">The </w:t>
+            </w:r>
+            <w:proofErr w:type="spellStart"/>
+            <w:r>
+              <w:t>StepCounter</w:t>
+            </w:r>
+            <w:proofErr w:type="spellEnd"/>
+            <w:r>
+              <w:t xml:space="preserve"> will be activated, arbitrary functions carried out, then the </w:t>
+            </w:r>
+            <w:proofErr w:type="spellStart"/>
+            <w:r>
+              <w:t>StepCounter</w:t>
+            </w:r>
+            <w:proofErr w:type="spellEnd"/>
+            <w:r>
+              <w:t xml:space="preserve"> </w:t>
             </w:r>
             <w:r>
               <w:t>deactivation windows will be visually controlled</w:t>
@@ -6629,7 +7264,23 @@
               <w:cnfStyle w:val="000000100000" w:firstRow="0" w:lastRow="0" w:firstColumn="0" w:lastColumn="0" w:oddVBand="0" w:evenVBand="0" w:oddHBand="1" w:evenHBand="0" w:firstRowFirstColumn="0" w:firstRowLastColumn="0" w:lastRowFirstColumn="0" w:lastRowLastColumn="0"/>
             </w:pPr>
             <w:r>
-              <w:t>The StepCounter option should show “Deactivate StepCounter”</w:t>
+              <w:t xml:space="preserve">The </w:t>
+            </w:r>
+            <w:proofErr w:type="spellStart"/>
+            <w:r>
+              <w:t>StepCounter</w:t>
+            </w:r>
+            <w:proofErr w:type="spellEnd"/>
+            <w:r>
+              <w:t xml:space="preserve"> option should show “Deactivate </w:t>
+            </w:r>
+            <w:proofErr w:type="spellStart"/>
+            <w:r>
+              <w:t>StepCounter</w:t>
+            </w:r>
+            <w:proofErr w:type="spellEnd"/>
+            <w:r>
+              <w:t>”</w:t>
             </w:r>
           </w:p>
         </w:tc>
@@ -6657,7 +7308,23 @@
               <w:cnfStyle w:val="000000000000" w:firstRow="0" w:lastRow="0" w:firstColumn="0" w:lastColumn="0" w:oddVBand="0" w:evenVBand="0" w:oddHBand="0" w:evenHBand="0" w:firstRowFirstColumn="0" w:firstRowLastColumn="0" w:lastRowFirstColumn="0" w:lastRowLastColumn="0"/>
             </w:pPr>
             <w:r>
-              <w:t>The StepCounter option shows “Activate StepCounter” even though it is activated</w:t>
+              <w:t xml:space="preserve">The </w:t>
+            </w:r>
+            <w:proofErr w:type="spellStart"/>
+            <w:r>
+              <w:t>StepCounter</w:t>
+            </w:r>
+            <w:proofErr w:type="spellEnd"/>
+            <w:r>
+              <w:t xml:space="preserve"> option shows “Activate </w:t>
+            </w:r>
+            <w:proofErr w:type="spellStart"/>
+            <w:r>
+              <w:t>StepCounter</w:t>
+            </w:r>
+            <w:proofErr w:type="spellEnd"/>
+            <w:r>
+              <w:t>” even though it is activated</w:t>
             </w:r>
           </w:p>
         </w:tc>
@@ -6673,11 +7340,11 @@
             <w:vAlign w:val="center"/>
           </w:tcPr>
           <w:p>
-            <w:commentRangeStart w:id="20"/>
+            <w:commentRangeStart w:id="19"/>
             <w:r>
               <w:t>Fix</w:t>
             </w:r>
-            <w:commentRangeEnd w:id="20"/>
+            <w:commentRangeEnd w:id="19"/>
             <w:r>
               <w:rPr>
                 <w:rStyle w:val="Kommentarsreferens"/>
@@ -6686,7 +7353,7 @@
                 <w:bCs w:val="0"/>
                 <w:color w:val="auto"/>
               </w:rPr>
-              <w:commentReference w:id="20"/>
+              <w:commentReference w:id="19"/>
             </w:r>
           </w:p>
         </w:tc>
@@ -6833,7 +7500,23 @@
               <w:cnfStyle w:val="000000000000" w:firstRow="0" w:lastRow="0" w:firstColumn="0" w:lastColumn="0" w:oddVBand="0" w:evenVBand="0" w:oddHBand="0" w:evenHBand="0" w:firstRowFirstColumn="0" w:firstRowLastColumn="0" w:lastRowFirstColumn="0" w:lastRowLastColumn="0"/>
             </w:pPr>
             <w:r>
-              <w:t>The StepCounter will be activated and sleep mode will be engaged. The user will walk and manually count her steps, then waking up the application, comparing the counted steps to those in the StepCounter.</w:t>
+              <w:t xml:space="preserve">The </w:t>
+            </w:r>
+            <w:proofErr w:type="spellStart"/>
+            <w:r>
+              <w:t>StepCounter</w:t>
+            </w:r>
+            <w:proofErr w:type="spellEnd"/>
+            <w:r>
+              <w:t xml:space="preserve"> will be activated and sleep mode will be engaged. The user will walk and manually count her steps, then waking up the application, comparing the counted steps to those in the </w:t>
+            </w:r>
+            <w:proofErr w:type="spellStart"/>
+            <w:r>
+              <w:t>StepCounter</w:t>
+            </w:r>
+            <w:proofErr w:type="spellEnd"/>
+            <w:r>
+              <w:t>.</w:t>
             </w:r>
           </w:p>
         </w:tc>
@@ -6864,7 +7547,15 @@
               <w:cnfStyle w:val="000000100000" w:firstRow="0" w:lastRow="0" w:firstColumn="0" w:lastColumn="0" w:oddVBand="0" w:evenVBand="0" w:oddHBand="1" w:evenHBand="0" w:firstRowFirstColumn="0" w:firstRowLastColumn="0" w:lastRowFirstColumn="0" w:lastRowLastColumn="0"/>
             </w:pPr>
             <w:r>
-              <w:t>The number of steps manually counted and those counted by the StepCounter should correlate.</w:t>
+              <w:t xml:space="preserve">The number of steps manually counted and those counted by the </w:t>
+            </w:r>
+            <w:proofErr w:type="spellStart"/>
+            <w:r>
+              <w:t>StepCounter</w:t>
+            </w:r>
+            <w:proofErr w:type="spellEnd"/>
+            <w:r>
+              <w:t xml:space="preserve"> should correlate.</w:t>
             </w:r>
           </w:p>
         </w:tc>
@@ -6940,14 +7631,14 @@
       <w:pPr>
         <w:pStyle w:val="Rubrik3"/>
       </w:pPr>
-      <w:bookmarkStart w:id="21" w:name="_Toc231199893"/>
+      <w:bookmarkStart w:id="20" w:name="_Toc231199893"/>
       <w:r>
         <w:t xml:space="preserve">Unit tests, </w:t>
       </w:r>
       <w:r>
         <w:t>sample</w:t>
       </w:r>
-      <w:bookmarkEnd w:id="21"/>
+      <w:bookmarkEnd w:id="20"/>
     </w:p>
     <w:p/>
     <w:p>
@@ -6982,22 +7673,176 @@
         </w:numPr>
       </w:pPr>
       <w:r>
-        <w:t>insertIntoTable1 and getClosestEntry were tested together</w:t>
-      </w:r>
-      <w:r>
-        <w:t>. Connected to user story “</w:t>
-      </w:r>
-      <w:r>
-        <w:t>As a user, I want to be</w:t>
-      </w:r>
-      <w:r>
-        <w:t xml:space="preserve"> able to search for a room, mark it and </w:t>
-      </w:r>
-      <w:r>
-        <w:t>get the closest entry</w:t>
-      </w:r>
-      <w:r>
-        <w:t xml:space="preserve"> to the room marked on the map”:</w:t>
+        <w:t xml:space="preserve">insertIntoTable1 and </w:t>
+      </w:r>
+      <w:proofErr w:type="spellStart"/>
+      <w:r>
+        <w:t>getClosestEntry</w:t>
+      </w:r>
+      <w:proofErr w:type="spellEnd"/>
+      <w:r>
+        <w:t xml:space="preserve"> </w:t>
+      </w:r>
+      <w:proofErr w:type="spellStart"/>
+      <w:r>
+        <w:t>were</w:t>
+      </w:r>
+      <w:proofErr w:type="spellEnd"/>
+      <w:r>
+        <w:t xml:space="preserve"> </w:t>
+      </w:r>
+      <w:proofErr w:type="spellStart"/>
+      <w:r>
+        <w:t>tested</w:t>
+      </w:r>
+      <w:proofErr w:type="spellEnd"/>
+      <w:r>
+        <w:t xml:space="preserve"> </w:t>
+      </w:r>
+      <w:proofErr w:type="spellStart"/>
+      <w:r>
+        <w:t>together</w:t>
+      </w:r>
+      <w:proofErr w:type="spellEnd"/>
+      <w:r>
+        <w:t xml:space="preserve">. </w:t>
+      </w:r>
+      <w:proofErr w:type="spellStart"/>
+      <w:r>
+        <w:t>Connected</w:t>
+      </w:r>
+      <w:proofErr w:type="spellEnd"/>
+      <w:r>
+        <w:t xml:space="preserve"> </w:t>
+      </w:r>
+      <w:proofErr w:type="spellStart"/>
+      <w:r>
+        <w:t>to</w:t>
+      </w:r>
+      <w:proofErr w:type="spellEnd"/>
+      <w:r>
+        <w:t xml:space="preserve"> </w:t>
+      </w:r>
+      <w:proofErr w:type="spellStart"/>
+      <w:r>
+        <w:t>user</w:t>
+      </w:r>
+      <w:proofErr w:type="spellEnd"/>
+      <w:r>
+        <w:t xml:space="preserve"> story “</w:t>
+      </w:r>
+      <w:r>
+        <w:t xml:space="preserve">As a </w:t>
+      </w:r>
+      <w:proofErr w:type="spellStart"/>
+      <w:r>
+        <w:t>user</w:t>
+      </w:r>
+      <w:proofErr w:type="spellEnd"/>
+      <w:r>
+        <w:t xml:space="preserve">, I </w:t>
+      </w:r>
+      <w:proofErr w:type="spellStart"/>
+      <w:r>
+        <w:t>want</w:t>
+      </w:r>
+      <w:proofErr w:type="spellEnd"/>
+      <w:r>
+        <w:t xml:space="preserve"> </w:t>
+      </w:r>
+      <w:proofErr w:type="spellStart"/>
+      <w:r>
+        <w:t>to</w:t>
+      </w:r>
+      <w:proofErr w:type="spellEnd"/>
+      <w:r>
+        <w:t xml:space="preserve"> be</w:t>
+      </w:r>
+      <w:r>
+        <w:t xml:space="preserve"> </w:t>
+      </w:r>
+      <w:proofErr w:type="spellStart"/>
+      <w:r>
+        <w:t>able</w:t>
+      </w:r>
+      <w:proofErr w:type="spellEnd"/>
+      <w:r>
+        <w:t xml:space="preserve"> </w:t>
+      </w:r>
+      <w:proofErr w:type="spellStart"/>
+      <w:r>
+        <w:t>to</w:t>
+      </w:r>
+      <w:proofErr w:type="spellEnd"/>
+      <w:r>
+        <w:t xml:space="preserve"> </w:t>
+      </w:r>
+      <w:proofErr w:type="spellStart"/>
+      <w:r>
+        <w:t>search</w:t>
+      </w:r>
+      <w:proofErr w:type="spellEnd"/>
+      <w:r>
+        <w:t xml:space="preserve"> for a </w:t>
+      </w:r>
+      <w:proofErr w:type="spellStart"/>
+      <w:r>
+        <w:t>room</w:t>
+      </w:r>
+      <w:proofErr w:type="spellEnd"/>
+      <w:r>
+        <w:t xml:space="preserve">, mark it and </w:t>
+      </w:r>
+      <w:r>
+        <w:t xml:space="preserve">get the </w:t>
+      </w:r>
+      <w:proofErr w:type="spellStart"/>
+      <w:r>
+        <w:t>closest</w:t>
+      </w:r>
+      <w:proofErr w:type="spellEnd"/>
+      <w:r>
+        <w:t xml:space="preserve"> </w:t>
+      </w:r>
+      <w:proofErr w:type="spellStart"/>
+      <w:r>
+        <w:t>entry</w:t>
+      </w:r>
+      <w:proofErr w:type="spellEnd"/>
+      <w:r>
+        <w:t xml:space="preserve"> </w:t>
+      </w:r>
+      <w:proofErr w:type="spellStart"/>
+      <w:r>
+        <w:t>to</w:t>
+      </w:r>
+      <w:proofErr w:type="spellEnd"/>
+      <w:r>
+        <w:t xml:space="preserve"> the </w:t>
+      </w:r>
+      <w:proofErr w:type="spellStart"/>
+      <w:r>
+        <w:t>room</w:t>
+      </w:r>
+      <w:proofErr w:type="spellEnd"/>
+      <w:r>
+        <w:t xml:space="preserve"> </w:t>
+      </w:r>
+      <w:proofErr w:type="spellStart"/>
+      <w:r>
+        <w:t>marked</w:t>
+      </w:r>
+      <w:proofErr w:type="spellEnd"/>
+      <w:r>
+        <w:t xml:space="preserve"> on the </w:t>
+      </w:r>
+      <w:proofErr w:type="spellStart"/>
+      <w:r>
+        <w:t>map</w:t>
+      </w:r>
+      <w:proofErr w:type="spellEnd"/>
+      <w:r>
+        <w:t>”:</w:t>
       </w:r>
     </w:p>
     <w:p>
@@ -7007,8 +7852,13 @@
           <w:numId w:val="3"/>
         </w:numPr>
       </w:pPr>
-      <w:r>
-        <w:t xml:space="preserve">A pair of coordinates (Double) and a building name (String) were inserted into table 1 via insertIntoTable1. </w:t>
+      <w:proofErr w:type="gramStart"/>
+      <w:r>
+        <w:t>A pair of coordinates (Double) and a building name (String) were</w:t>
+      </w:r>
+      <w:proofErr w:type="gramEnd"/>
+      <w:r>
+        <w:t xml:space="preserve"> inserted into table 1 via insertIntoTable1. </w:t>
       </w:r>
     </w:p>
     <w:p>
@@ -7019,7 +7869,15 @@
         </w:numPr>
       </w:pPr>
       <w:r>
-        <w:t xml:space="preserve">The coordinates (Double) were used to create an object (LatLng) containing latitude and longitude. </w:t>
+        <w:t>The coordinates (Double) were used to create an object (</w:t>
+      </w:r>
+      <w:proofErr w:type="spellStart"/>
+      <w:r>
+        <w:t>LatLng</w:t>
+      </w:r>
+      <w:proofErr w:type="spellEnd"/>
+      <w:r>
+        <w:t xml:space="preserve">) containing latitude and longitude. </w:t>
       </w:r>
     </w:p>
     <w:p>
@@ -7030,7 +7888,23 @@
         </w:numPr>
       </w:pPr>
       <w:r>
-        <w:t xml:space="preserve">The object (LatLng) and the building name (String) served as input in getClosestEntry. </w:t>
+        <w:t>The object (</w:t>
+      </w:r>
+      <w:proofErr w:type="spellStart"/>
+      <w:r>
+        <w:t>LatLng</w:t>
+      </w:r>
+      <w:proofErr w:type="spellEnd"/>
+      <w:r>
+        <w:t xml:space="preserve">) and the building name (String) served as input in </w:t>
+      </w:r>
+      <w:proofErr w:type="spellStart"/>
+      <w:r>
+        <w:t>getClosestEntry</w:t>
+      </w:r>
+      <w:proofErr w:type="spellEnd"/>
+      <w:r>
+        <w:t xml:space="preserve">. </w:t>
       </w:r>
     </w:p>
     <w:p>
@@ -7041,7 +7915,31 @@
         </w:numPr>
       </w:pPr>
       <w:r>
-        <w:t>The result of getClosestEntry (LatLng) and the object (LatLng) containing the coordinates were compared and found to be equal.</w:t>
+        <w:t xml:space="preserve">The result of </w:t>
+      </w:r>
+      <w:proofErr w:type="spellStart"/>
+      <w:r>
+        <w:t>getClosestEntry</w:t>
+      </w:r>
+      <w:proofErr w:type="spellEnd"/>
+      <w:r>
+        <w:t xml:space="preserve"> (</w:t>
+      </w:r>
+      <w:proofErr w:type="spellStart"/>
+      <w:r>
+        <w:t>LatLng</w:t>
+      </w:r>
+      <w:proofErr w:type="spellEnd"/>
+      <w:r>
+        <w:t>) and the object (</w:t>
+      </w:r>
+      <w:proofErr w:type="spellStart"/>
+      <w:r>
+        <w:t>LatLng</w:t>
+      </w:r>
+      <w:proofErr w:type="spellEnd"/>
+      <w:r>
+        <w:t>) containing the coordinates were compared and found to be equal.</w:t>
       </w:r>
     </w:p>
     <w:p>
@@ -7064,22 +7962,157 @@
         </w:numPr>
       </w:pPr>
       <w:r>
-        <w:t>insertIntoTable2, insertIntoTable3, insertIntoTable4 and getAllRoomsInBuilding were tested together</w:t>
-      </w:r>
-      <w:r>
-        <w:t>. Connected to user story “As a user typing in a search for some item, I want a</w:t>
-      </w:r>
-      <w:r>
-        <w:t xml:space="preserve"> dropdown menu</w:t>
-      </w:r>
-      <w:r>
-        <w:t xml:space="preserve"> to appear</w:t>
-      </w:r>
-      <w:r>
-        <w:t xml:space="preserve"> with wor</w:t>
-      </w:r>
-      <w:r>
-        <w:t>d-completed suggestions”</w:t>
+        <w:t xml:space="preserve">insertIntoTable2, insertIntoTable3, insertIntoTable4 and </w:t>
+      </w:r>
+      <w:proofErr w:type="spellStart"/>
+      <w:r>
+        <w:t>getAllRoomsInBuilding</w:t>
+      </w:r>
+      <w:proofErr w:type="spellEnd"/>
+      <w:r>
+        <w:t xml:space="preserve"> </w:t>
+      </w:r>
+      <w:proofErr w:type="spellStart"/>
+      <w:r>
+        <w:t>were</w:t>
+      </w:r>
+      <w:proofErr w:type="spellEnd"/>
+      <w:r>
+        <w:t xml:space="preserve"> </w:t>
+      </w:r>
+      <w:proofErr w:type="spellStart"/>
+      <w:r>
+        <w:t>tested</w:t>
+      </w:r>
+      <w:proofErr w:type="spellEnd"/>
+      <w:r>
+        <w:t xml:space="preserve"> </w:t>
+      </w:r>
+      <w:proofErr w:type="spellStart"/>
+      <w:r>
+        <w:t>together</w:t>
+      </w:r>
+      <w:proofErr w:type="spellEnd"/>
+      <w:r>
+        <w:t xml:space="preserve">. </w:t>
+      </w:r>
+      <w:proofErr w:type="spellStart"/>
+      <w:r>
+        <w:t>Connected</w:t>
+      </w:r>
+      <w:proofErr w:type="spellEnd"/>
+      <w:r>
+        <w:t xml:space="preserve"> </w:t>
+      </w:r>
+      <w:proofErr w:type="spellStart"/>
+      <w:r>
+        <w:t>to</w:t>
+      </w:r>
+      <w:proofErr w:type="spellEnd"/>
+      <w:r>
+        <w:t xml:space="preserve"> </w:t>
+      </w:r>
+      <w:proofErr w:type="spellStart"/>
+      <w:r>
+        <w:t>user</w:t>
+      </w:r>
+      <w:proofErr w:type="spellEnd"/>
+      <w:r>
+        <w:t xml:space="preserve"> story “As a </w:t>
+      </w:r>
+      <w:proofErr w:type="spellStart"/>
+      <w:r>
+        <w:t>user</w:t>
+      </w:r>
+      <w:proofErr w:type="spellEnd"/>
+      <w:r>
+        <w:t xml:space="preserve"> </w:t>
+      </w:r>
+      <w:proofErr w:type="spellStart"/>
+      <w:r>
+        <w:t>typing</w:t>
+      </w:r>
+      <w:proofErr w:type="spellEnd"/>
+      <w:r>
+        <w:t xml:space="preserve"> in a </w:t>
+      </w:r>
+      <w:proofErr w:type="spellStart"/>
+      <w:r>
+        <w:t>search</w:t>
+      </w:r>
+      <w:proofErr w:type="spellEnd"/>
+      <w:r>
+        <w:t xml:space="preserve"> for </w:t>
+      </w:r>
+      <w:proofErr w:type="spellStart"/>
+      <w:r>
+        <w:t>some</w:t>
+      </w:r>
+      <w:proofErr w:type="spellEnd"/>
+      <w:r>
+        <w:t xml:space="preserve"> item, I </w:t>
+      </w:r>
+      <w:proofErr w:type="spellStart"/>
+      <w:r>
+        <w:t>want</w:t>
+      </w:r>
+      <w:proofErr w:type="spellEnd"/>
+      <w:r>
+        <w:t xml:space="preserve"> a</w:t>
+      </w:r>
+      <w:r>
+        <w:t xml:space="preserve"> </w:t>
+      </w:r>
+      <w:proofErr w:type="spellStart"/>
+      <w:r>
+        <w:t>dropdown</w:t>
+      </w:r>
+      <w:proofErr w:type="spellEnd"/>
+      <w:r>
+        <w:t xml:space="preserve"> </w:t>
+      </w:r>
+      <w:proofErr w:type="spellStart"/>
+      <w:r>
+        <w:t>menu</w:t>
+      </w:r>
+      <w:proofErr w:type="spellEnd"/>
+      <w:r>
+        <w:t xml:space="preserve"> </w:t>
+      </w:r>
+      <w:proofErr w:type="spellStart"/>
+      <w:r>
+        <w:t>to</w:t>
+      </w:r>
+      <w:proofErr w:type="spellEnd"/>
+      <w:r>
+        <w:t xml:space="preserve"> </w:t>
+      </w:r>
+      <w:proofErr w:type="spellStart"/>
+      <w:r>
+        <w:t>appear</w:t>
+      </w:r>
+      <w:proofErr w:type="spellEnd"/>
+      <w:r>
+        <w:t xml:space="preserve"> </w:t>
+      </w:r>
+      <w:proofErr w:type="spellStart"/>
+      <w:r>
+        <w:t>with</w:t>
+      </w:r>
+      <w:proofErr w:type="spellEnd"/>
+      <w:r>
+        <w:t xml:space="preserve"> </w:t>
+      </w:r>
+      <w:proofErr w:type="spellStart"/>
+      <w:r>
+        <w:t>wor</w:t>
+      </w:r>
+      <w:r>
+        <w:t>d-completed</w:t>
+      </w:r>
+      <w:proofErr w:type="spellEnd"/>
+      <w:r>
+        <w:t xml:space="preserve"> suggestions”</w:t>
       </w:r>
       <w:r>
         <w:t>:</w:t>
@@ -7159,7 +8192,15 @@
         </w:numPr>
       </w:pPr>
       <w:r>
-        <w:t>The building name (String) served as input in getAllRoomsInBuilding.</w:t>
+        <w:t xml:space="preserve">The building name (String) served as input in </w:t>
+      </w:r>
+      <w:proofErr w:type="spellStart"/>
+      <w:r>
+        <w:t>getAllRoomsInBuilding</w:t>
+      </w:r>
+      <w:proofErr w:type="spellEnd"/>
+      <w:r>
+        <w:t>.</w:t>
       </w:r>
     </w:p>
     <w:p>
@@ -7170,7 +8211,23 @@
         </w:numPr>
       </w:pPr>
       <w:r>
-        <w:t>The result of getAllRoomsInBuilding (ArrayList&lt;String&gt;) was tested using methods size and contains, and found to be satisfactory.</w:t>
+        <w:t xml:space="preserve">The result of </w:t>
+      </w:r>
+      <w:proofErr w:type="spellStart"/>
+      <w:r>
+        <w:t>getAllRoomsInBuilding</w:t>
+      </w:r>
+      <w:proofErr w:type="spellEnd"/>
+      <w:r>
+        <w:t xml:space="preserve"> (</w:t>
+      </w:r>
+      <w:proofErr w:type="spellStart"/>
+      <w:r>
+        <w:t>ArrayList</w:t>
+      </w:r>
+      <w:proofErr w:type="spellEnd"/>
+      <w:r>
+        <w:t>&lt;String&gt;) was tested using methods size and contains, and found to be satisfactory.</w:t>
       </w:r>
     </w:p>
     <w:p>
@@ -7193,16 +8250,157 @@
         </w:numPr>
       </w:pPr>
       <w:r>
-        <w:t>insertIntoTable3 and getRoomCoordinates were tested together</w:t>
-      </w:r>
-      <w:r>
-        <w:t>. Connected to user story “</w:t>
-      </w:r>
-      <w:r>
-        <w:t xml:space="preserve">As a user, I want to be able to search for </w:t>
-      </w:r>
-      <w:r>
-        <w:t>a building and get all the rooms in the building marked on the map”</w:t>
+        <w:t xml:space="preserve">insertIntoTable3 and </w:t>
+      </w:r>
+      <w:proofErr w:type="spellStart"/>
+      <w:r>
+        <w:t>getRoomCoordinates</w:t>
+      </w:r>
+      <w:proofErr w:type="spellEnd"/>
+      <w:r>
+        <w:t xml:space="preserve"> </w:t>
+      </w:r>
+      <w:proofErr w:type="spellStart"/>
+      <w:r>
+        <w:t>were</w:t>
+      </w:r>
+      <w:proofErr w:type="spellEnd"/>
+      <w:r>
+        <w:t xml:space="preserve"> </w:t>
+      </w:r>
+      <w:proofErr w:type="spellStart"/>
+      <w:r>
+        <w:t>tested</w:t>
+      </w:r>
+      <w:proofErr w:type="spellEnd"/>
+      <w:r>
+        <w:t xml:space="preserve"> </w:t>
+      </w:r>
+      <w:proofErr w:type="spellStart"/>
+      <w:r>
+        <w:t>together</w:t>
+      </w:r>
+      <w:proofErr w:type="spellEnd"/>
+      <w:r>
+        <w:t xml:space="preserve">. </w:t>
+      </w:r>
+      <w:proofErr w:type="spellStart"/>
+      <w:r>
+        <w:t>Connected</w:t>
+      </w:r>
+      <w:proofErr w:type="spellEnd"/>
+      <w:r>
+        <w:t xml:space="preserve"> </w:t>
+      </w:r>
+      <w:proofErr w:type="spellStart"/>
+      <w:r>
+        <w:t>to</w:t>
+      </w:r>
+      <w:proofErr w:type="spellEnd"/>
+      <w:r>
+        <w:t xml:space="preserve"> </w:t>
+      </w:r>
+      <w:proofErr w:type="spellStart"/>
+      <w:r>
+        <w:t>user</w:t>
+      </w:r>
+      <w:proofErr w:type="spellEnd"/>
+      <w:r>
+        <w:t xml:space="preserve"> story “</w:t>
+      </w:r>
+      <w:r>
+        <w:t xml:space="preserve">As a </w:t>
+      </w:r>
+      <w:proofErr w:type="spellStart"/>
+      <w:r>
+        <w:t>user</w:t>
+      </w:r>
+      <w:proofErr w:type="spellEnd"/>
+      <w:r>
+        <w:t xml:space="preserve">, I </w:t>
+      </w:r>
+      <w:proofErr w:type="spellStart"/>
+      <w:r>
+        <w:t>want</w:t>
+      </w:r>
+      <w:proofErr w:type="spellEnd"/>
+      <w:r>
+        <w:t xml:space="preserve"> </w:t>
+      </w:r>
+      <w:proofErr w:type="spellStart"/>
+      <w:r>
+        <w:t>to</w:t>
+      </w:r>
+      <w:proofErr w:type="spellEnd"/>
+      <w:r>
+        <w:t xml:space="preserve"> be </w:t>
+      </w:r>
+      <w:proofErr w:type="spellStart"/>
+      <w:r>
+        <w:t>able</w:t>
+      </w:r>
+      <w:proofErr w:type="spellEnd"/>
+      <w:r>
+        <w:t xml:space="preserve"> </w:t>
+      </w:r>
+      <w:proofErr w:type="spellStart"/>
+      <w:r>
+        <w:t>to</w:t>
+      </w:r>
+      <w:proofErr w:type="spellEnd"/>
+      <w:r>
+        <w:t xml:space="preserve"> </w:t>
+      </w:r>
+      <w:proofErr w:type="spellStart"/>
+      <w:r>
+        <w:t>search</w:t>
+      </w:r>
+      <w:proofErr w:type="spellEnd"/>
+      <w:r>
+        <w:t xml:space="preserve"> for </w:t>
+      </w:r>
+      <w:r>
+        <w:t xml:space="preserve">a </w:t>
+      </w:r>
+      <w:proofErr w:type="spellStart"/>
+      <w:r>
+        <w:t>building</w:t>
+      </w:r>
+      <w:proofErr w:type="spellEnd"/>
+      <w:r>
+        <w:t xml:space="preserve"> and get all the </w:t>
+      </w:r>
+      <w:proofErr w:type="spellStart"/>
+      <w:r>
+        <w:t>rooms</w:t>
+      </w:r>
+      <w:proofErr w:type="spellEnd"/>
+      <w:r>
+        <w:t xml:space="preserve"> in the </w:t>
+      </w:r>
+      <w:proofErr w:type="spellStart"/>
+      <w:r>
+        <w:t>building</w:t>
+      </w:r>
+      <w:proofErr w:type="spellEnd"/>
+      <w:r>
+        <w:t xml:space="preserve"> </w:t>
+      </w:r>
+      <w:proofErr w:type="spellStart"/>
+      <w:r>
+        <w:t>marked</w:t>
+      </w:r>
+      <w:proofErr w:type="spellEnd"/>
+      <w:r>
+        <w:t xml:space="preserve"> on the </w:t>
+      </w:r>
+      <w:proofErr w:type="spellStart"/>
+      <w:r>
+        <w:t>map</w:t>
+      </w:r>
+      <w:proofErr w:type="spellEnd"/>
+      <w:r>
+        <w:t>”</w:t>
       </w:r>
       <w:r>
         <w:t xml:space="preserve">: </w:t>
@@ -7215,8 +8413,21 @@
           <w:numId w:val="3"/>
         </w:numPr>
       </w:pPr>
-      <w:r>
-        <w:t xml:space="preserve">A pair of coordinates (Double) were used to create an object (LatLng) containing latitude and longitude. </w:t>
+      <w:proofErr w:type="gramStart"/>
+      <w:r>
+        <w:t>A pair of coordinates (Double) were</w:t>
+      </w:r>
+      <w:proofErr w:type="gramEnd"/>
+      <w:r>
+        <w:t xml:space="preserve"> used to create an object (</w:t>
+      </w:r>
+      <w:proofErr w:type="spellStart"/>
+      <w:r>
+        <w:t>LatLng</w:t>
+      </w:r>
+      <w:proofErr w:type="spellEnd"/>
+      <w:r>
+        <w:t xml:space="preserve">) containing latitude and longitude. </w:t>
       </w:r>
     </w:p>
     <w:p>
@@ -7260,7 +8471,15 @@
         </w:numPr>
       </w:pPr>
       <w:r>
-        <w:t>The room name (String) served as input in getRoomCoordinates.</w:t>
+        <w:t xml:space="preserve">The room name (String) served as input in </w:t>
+      </w:r>
+      <w:proofErr w:type="spellStart"/>
+      <w:r>
+        <w:t>getRoomCoordinates</w:t>
+      </w:r>
+      <w:proofErr w:type="spellEnd"/>
+      <w:r>
+        <w:t>.</w:t>
       </w:r>
     </w:p>
     <w:p>
@@ -7271,7 +8490,31 @@
         </w:numPr>
       </w:pPr>
       <w:r>
-        <w:t>The result of getRoomCoordinates (LatLng) and the object (LatLng) containing the coordinates were compared and found to be equal.</w:t>
+        <w:t xml:space="preserve">The result of </w:t>
+      </w:r>
+      <w:proofErr w:type="spellStart"/>
+      <w:r>
+        <w:t>getRoomCoordinates</w:t>
+      </w:r>
+      <w:proofErr w:type="spellEnd"/>
+      <w:r>
+        <w:t xml:space="preserve"> (</w:t>
+      </w:r>
+      <w:proofErr w:type="spellStart"/>
+      <w:r>
+        <w:t>LatLng</w:t>
+      </w:r>
+      <w:proofErr w:type="spellEnd"/>
+      <w:r>
+        <w:t>) and the object (</w:t>
+      </w:r>
+      <w:proofErr w:type="spellStart"/>
+      <w:r>
+        <w:t>LatLng</w:t>
+      </w:r>
+      <w:proofErr w:type="spellEnd"/>
+      <w:r>
+        <w:t>) containing the coordinates were compared and found to be equal.</w:t>
       </w:r>
     </w:p>
     <w:p>
@@ -7289,74 +8532,74 @@
       <w:pPr>
         <w:pStyle w:val="Rubrik2"/>
       </w:pPr>
-      <w:bookmarkStart w:id="22" w:name="_Toc231199894"/>
+      <w:bookmarkStart w:id="21" w:name="_Toc231199894"/>
       <w:r>
         <w:t>Release history</w:t>
       </w:r>
       <w:r>
         <w:t xml:space="preserve"> (Change log)</w:t>
       </w:r>
+      <w:bookmarkEnd w:id="21"/>
+    </w:p>
+    <w:p>
+      <w:r>
+        <w:t>Since the application has had only two releases, this section serves both as release history and change log.</w:t>
+      </w:r>
+    </w:p>
+    <w:p>
+      <w:pPr>
+        <w:pStyle w:val="Rubrik3"/>
+      </w:pPr>
+      <w:bookmarkStart w:id="22" w:name="_Toc231199895"/>
+      <w:r>
+        <w:t>Pre release, v</w:t>
+      </w:r>
+      <w:r>
+        <w:t>ersion</w:t>
+      </w:r>
+      <w:r>
+        <w:t xml:space="preserve"> 0.1</w:t>
+      </w:r>
       <w:bookmarkEnd w:id="22"/>
     </w:p>
-    <w:p>
-      <w:r>
-        <w:t>Since the application has had only two releases, this section serves both as release history and change log.</w:t>
-      </w:r>
+    <w:p/>
+    <w:p>
+      <w:pPr>
+        <w:rPr>
+          <w:b/>
+        </w:rPr>
+      </w:pPr>
+      <w:commentRangeStart w:id="23"/>
+      <w:r>
+        <w:rPr>
+          <w:b/>
+        </w:rPr>
+        <w:t>Features</w:t>
+      </w:r>
+      <w:commentRangeEnd w:id="23"/>
+      <w:r>
+        <w:rPr>
+          <w:rStyle w:val="Kommentarsreferens"/>
+        </w:rPr>
+        <w:commentReference w:id="23"/>
+      </w:r>
+    </w:p>
+    <w:p>
+      <w:pPr>
+        <w:rPr>
+          <w:b/>
+        </w:rPr>
+      </w:pPr>
     </w:p>
     <w:p>
       <w:pPr>
         <w:pStyle w:val="Rubrik3"/>
       </w:pPr>
-      <w:bookmarkStart w:id="23" w:name="_Toc231199895"/>
-      <w:r>
-        <w:t>Pre release, v</w:t>
-      </w:r>
-      <w:r>
-        <w:t>ersion</w:t>
-      </w:r>
-      <w:r>
-        <w:t xml:space="preserve"> 0.1</w:t>
-      </w:r>
-      <w:bookmarkEnd w:id="23"/>
-    </w:p>
-    <w:p/>
-    <w:p>
-      <w:pPr>
-        <w:rPr>
-          <w:b/>
-        </w:rPr>
-      </w:pPr>
-      <w:commentRangeStart w:id="24"/>
-      <w:r>
-        <w:rPr>
-          <w:b/>
-        </w:rPr>
-        <w:t>Features</w:t>
-      </w:r>
-      <w:commentRangeEnd w:id="24"/>
-      <w:r>
-        <w:rPr>
-          <w:rStyle w:val="Kommentarsreferens"/>
-        </w:rPr>
-        <w:commentReference w:id="24"/>
-      </w:r>
-    </w:p>
-    <w:p>
-      <w:pPr>
-        <w:rPr>
-          <w:b/>
-        </w:rPr>
-      </w:pPr>
-    </w:p>
-    <w:p>
-      <w:pPr>
-        <w:pStyle w:val="Rubrik3"/>
-      </w:pPr>
-      <w:bookmarkStart w:id="25" w:name="_Toc231199896"/>
+      <w:bookmarkStart w:id="24" w:name="_Toc231199896"/>
       <w:r>
         <w:t>Final release, version 1.0</w:t>
       </w:r>
-      <w:bookmarkEnd w:id="25"/>
+      <w:bookmarkEnd w:id="24"/>
     </w:p>
     <w:p/>
     <w:p>
@@ -7380,9 +8623,43 @@
           <w:numId w:val="3"/>
         </w:numPr>
       </w:pPr>
-      <w:r>
-        <w:t>Search with Chalmers specific names on locations</w:t>
-      </w:r>
+      <w:proofErr w:type="spellStart"/>
+      <w:r>
+        <w:t>Search</w:t>
+      </w:r>
+      <w:proofErr w:type="spellEnd"/>
+      <w:r>
+        <w:t xml:space="preserve"> </w:t>
+      </w:r>
+      <w:proofErr w:type="spellStart"/>
+      <w:r>
+        <w:t>with</w:t>
+      </w:r>
+      <w:proofErr w:type="spellEnd"/>
+      <w:r>
+        <w:t xml:space="preserve"> Chalmers </w:t>
+      </w:r>
+      <w:proofErr w:type="spellStart"/>
+      <w:r>
+        <w:t>specific</w:t>
+      </w:r>
+      <w:proofErr w:type="spellEnd"/>
+      <w:r>
+        <w:t xml:space="preserve"> </w:t>
+      </w:r>
+      <w:proofErr w:type="spellStart"/>
+      <w:r>
+        <w:t>names</w:t>
+      </w:r>
+      <w:proofErr w:type="spellEnd"/>
+      <w:r>
+        <w:t xml:space="preserve"> on </w:t>
+      </w:r>
+      <w:proofErr w:type="spellStart"/>
+      <w:r>
+        <w:t>locations</w:t>
+      </w:r>
+      <w:proofErr w:type="spellEnd"/>
     </w:p>
     <w:p>
       <w:pPr>
@@ -7392,9 +8669,43 @@
           <w:numId w:val="3"/>
         </w:numPr>
       </w:pPr>
-      <w:r>
-        <w:t>Have Chalmers specific locations marked on the map</w:t>
-      </w:r>
+      <w:proofErr w:type="spellStart"/>
+      <w:r>
+        <w:t>Have</w:t>
+      </w:r>
+      <w:proofErr w:type="spellEnd"/>
+      <w:r>
+        <w:t xml:space="preserve"> Chalmers </w:t>
+      </w:r>
+      <w:proofErr w:type="spellStart"/>
+      <w:r>
+        <w:t>specific</w:t>
+      </w:r>
+      <w:proofErr w:type="spellEnd"/>
+      <w:r>
+        <w:t xml:space="preserve"> </w:t>
+      </w:r>
+      <w:proofErr w:type="spellStart"/>
+      <w:r>
+        <w:t>locations</w:t>
+      </w:r>
+      <w:proofErr w:type="spellEnd"/>
+      <w:r>
+        <w:t xml:space="preserve"> </w:t>
+      </w:r>
+      <w:proofErr w:type="spellStart"/>
+      <w:r>
+        <w:t>marked</w:t>
+      </w:r>
+      <w:proofErr w:type="spellEnd"/>
+      <w:r>
+        <w:t xml:space="preserve"> on the </w:t>
+      </w:r>
+      <w:proofErr w:type="spellStart"/>
+      <w:r>
+        <w:t>map</w:t>
+      </w:r>
+      <w:proofErr w:type="spellEnd"/>
     </w:p>
     <w:p>
       <w:pPr>
@@ -7405,7 +8716,87 @@
         </w:numPr>
       </w:pPr>
       <w:r>
-        <w:t>Press and hold on the map for a new position to be marked, making it possible to navigate to the marked position</w:t>
+        <w:t xml:space="preserve">Press and </w:t>
+      </w:r>
+      <w:proofErr w:type="spellStart"/>
+      <w:r>
+        <w:t>hold</w:t>
+      </w:r>
+      <w:proofErr w:type="spellEnd"/>
+      <w:r>
+        <w:t xml:space="preserve"> on the </w:t>
+      </w:r>
+      <w:proofErr w:type="spellStart"/>
+      <w:r>
+        <w:t>map</w:t>
+      </w:r>
+      <w:proofErr w:type="spellEnd"/>
+      <w:r>
+        <w:t xml:space="preserve"> for a new position </w:t>
+      </w:r>
+      <w:proofErr w:type="spellStart"/>
+      <w:r>
+        <w:t>to</w:t>
+      </w:r>
+      <w:proofErr w:type="spellEnd"/>
+      <w:r>
+        <w:t xml:space="preserve"> be </w:t>
+      </w:r>
+      <w:proofErr w:type="spellStart"/>
+      <w:r>
+        <w:t>marked</w:t>
+      </w:r>
+      <w:proofErr w:type="spellEnd"/>
+      <w:r>
+        <w:t xml:space="preserve">, </w:t>
+      </w:r>
+      <w:proofErr w:type="spellStart"/>
+      <w:r>
+        <w:t>making</w:t>
+      </w:r>
+      <w:proofErr w:type="spellEnd"/>
+      <w:r>
+        <w:t xml:space="preserve"> it </w:t>
+      </w:r>
+      <w:proofErr w:type="spellStart"/>
+      <w:r>
+        <w:t>possible</w:t>
+      </w:r>
+      <w:proofErr w:type="spellEnd"/>
+      <w:r>
+        <w:t xml:space="preserve"> </w:t>
+      </w:r>
+      <w:proofErr w:type="spellStart"/>
+      <w:r>
+        <w:t>to</w:t>
+      </w:r>
+      <w:proofErr w:type="spellEnd"/>
+      <w:r>
+        <w:t xml:space="preserve"> </w:t>
+      </w:r>
+      <w:proofErr w:type="spellStart"/>
+      <w:r>
+        <w:t>navigate</w:t>
+      </w:r>
+      <w:proofErr w:type="spellEnd"/>
+      <w:r>
+        <w:t xml:space="preserve"> </w:t>
+      </w:r>
+      <w:proofErr w:type="spellStart"/>
+      <w:r>
+        <w:t>to</w:t>
+      </w:r>
+      <w:proofErr w:type="spellEnd"/>
+      <w:r>
+        <w:t xml:space="preserve"> the </w:t>
+      </w:r>
+      <w:proofErr w:type="spellStart"/>
+      <w:r>
+        <w:t>marked</w:t>
+      </w:r>
+      <w:proofErr w:type="spellEnd"/>
+      <w:r>
+        <w:t xml:space="preserve"> position</w:t>
       </w:r>
     </w:p>
     <w:p>
@@ -7417,14 +8808,104 @@
         </w:numPr>
       </w:pPr>
       <w:r>
-        <w:t>Show shortest path from some location</w:t>
-      </w:r>
-      <w:r>
-        <w:t xml:space="preserve"> to a wanted location or close</w:t>
-      </w:r>
-      <w:r>
-        <w:t>st entry to the wanted location</w:t>
-      </w:r>
+        <w:t xml:space="preserve">Show </w:t>
+      </w:r>
+      <w:proofErr w:type="spellStart"/>
+      <w:r>
+        <w:t>shortest</w:t>
+      </w:r>
+      <w:proofErr w:type="spellEnd"/>
+      <w:r>
+        <w:t xml:space="preserve"> </w:t>
+      </w:r>
+      <w:proofErr w:type="spellStart"/>
+      <w:r>
+        <w:t>path</w:t>
+      </w:r>
+      <w:proofErr w:type="spellEnd"/>
+      <w:r>
+        <w:t xml:space="preserve"> from </w:t>
+      </w:r>
+      <w:proofErr w:type="spellStart"/>
+      <w:r>
+        <w:t>some</w:t>
+      </w:r>
+      <w:proofErr w:type="spellEnd"/>
+      <w:r>
+        <w:t xml:space="preserve"> </w:t>
+      </w:r>
+      <w:proofErr w:type="spellStart"/>
+      <w:r>
+        <w:t>location</w:t>
+      </w:r>
+      <w:proofErr w:type="spellEnd"/>
+      <w:r>
+        <w:t xml:space="preserve"> </w:t>
+      </w:r>
+      <w:proofErr w:type="spellStart"/>
+      <w:r>
+        <w:t>to</w:t>
+      </w:r>
+      <w:proofErr w:type="spellEnd"/>
+      <w:r>
+        <w:t xml:space="preserve"> a </w:t>
+      </w:r>
+      <w:proofErr w:type="spellStart"/>
+      <w:r>
+        <w:t>wanted</w:t>
+      </w:r>
+      <w:proofErr w:type="spellEnd"/>
+      <w:r>
+        <w:t xml:space="preserve"> </w:t>
+      </w:r>
+      <w:proofErr w:type="spellStart"/>
+      <w:r>
+        <w:t>location</w:t>
+      </w:r>
+      <w:proofErr w:type="spellEnd"/>
+      <w:r>
+        <w:t xml:space="preserve"> or </w:t>
+      </w:r>
+      <w:proofErr w:type="spellStart"/>
+      <w:r>
+        <w:t>close</w:t>
+      </w:r>
+      <w:r>
+        <w:t>st</w:t>
+      </w:r>
+      <w:proofErr w:type="spellEnd"/>
+      <w:r>
+        <w:t xml:space="preserve"> </w:t>
+      </w:r>
+      <w:proofErr w:type="spellStart"/>
+      <w:r>
+        <w:t>entry</w:t>
+      </w:r>
+      <w:proofErr w:type="spellEnd"/>
+      <w:r>
+        <w:t xml:space="preserve"> </w:t>
+      </w:r>
+      <w:proofErr w:type="spellStart"/>
+      <w:r>
+        <w:t>to</w:t>
+      </w:r>
+      <w:proofErr w:type="spellEnd"/>
+      <w:r>
+        <w:t xml:space="preserve"> the </w:t>
+      </w:r>
+      <w:proofErr w:type="spellStart"/>
+      <w:r>
+        <w:t>wanted</w:t>
+      </w:r>
+      <w:proofErr w:type="spellEnd"/>
+      <w:r>
+        <w:t xml:space="preserve"> </w:t>
+      </w:r>
+      <w:proofErr w:type="spellStart"/>
+      <w:r>
+        <w:t>location</w:t>
+      </w:r>
+      <w:proofErr w:type="spellEnd"/>
     </w:p>
     <w:p>
       <w:pPr>
@@ -7434,9 +8915,115 @@
           <w:numId w:val="3"/>
         </w:numPr>
       </w:pPr>
-      <w:r>
-        <w:t>Clicking a marked location results in a popup window, informing the user about name and potential floor of the marked location</w:t>
-      </w:r>
+      <w:proofErr w:type="spellStart"/>
+      <w:r>
+        <w:t>Clicking</w:t>
+      </w:r>
+      <w:proofErr w:type="spellEnd"/>
+      <w:r>
+        <w:t xml:space="preserve"> a </w:t>
+      </w:r>
+      <w:proofErr w:type="spellStart"/>
+      <w:r>
+        <w:t>marked</w:t>
+      </w:r>
+      <w:proofErr w:type="spellEnd"/>
+      <w:r>
+        <w:t xml:space="preserve"> </w:t>
+      </w:r>
+      <w:proofErr w:type="spellStart"/>
+      <w:r>
+        <w:t>location</w:t>
+      </w:r>
+      <w:proofErr w:type="spellEnd"/>
+      <w:r>
+        <w:t xml:space="preserve"> </w:t>
+      </w:r>
+      <w:proofErr w:type="spellStart"/>
+      <w:r>
+        <w:t>results</w:t>
+      </w:r>
+      <w:proofErr w:type="spellEnd"/>
+      <w:r>
+        <w:t xml:space="preserve"> in a </w:t>
+      </w:r>
+      <w:proofErr w:type="spellStart"/>
+      <w:r>
+        <w:t>popup</w:t>
+      </w:r>
+      <w:proofErr w:type="spellEnd"/>
+      <w:r>
+        <w:t xml:space="preserve"> </w:t>
+      </w:r>
+      <w:proofErr w:type="spellStart"/>
+      <w:r>
+        <w:t>window</w:t>
+      </w:r>
+      <w:proofErr w:type="spellEnd"/>
+      <w:r>
+        <w:t xml:space="preserve">, </w:t>
+      </w:r>
+      <w:proofErr w:type="spellStart"/>
+      <w:r>
+        <w:t>informing</w:t>
+      </w:r>
+      <w:proofErr w:type="spellEnd"/>
+      <w:r>
+        <w:t xml:space="preserve"> the </w:t>
+      </w:r>
+      <w:proofErr w:type="spellStart"/>
+      <w:r>
+        <w:t>user</w:t>
+      </w:r>
+      <w:proofErr w:type="spellEnd"/>
+      <w:r>
+        <w:t xml:space="preserve"> </w:t>
+      </w:r>
+      <w:proofErr w:type="spellStart"/>
+      <w:r>
+        <w:t>about</w:t>
+      </w:r>
+      <w:proofErr w:type="spellEnd"/>
+      <w:r>
+        <w:t xml:space="preserve"> </w:t>
+      </w:r>
+      <w:proofErr w:type="spellStart"/>
+      <w:r>
+        <w:t>name</w:t>
+      </w:r>
+      <w:proofErr w:type="spellEnd"/>
+      <w:r>
+        <w:t xml:space="preserve"> and potential </w:t>
+      </w:r>
+      <w:proofErr w:type="spellStart"/>
+      <w:r>
+        <w:t>floor</w:t>
+      </w:r>
+      <w:proofErr w:type="spellEnd"/>
+      <w:r>
+        <w:t xml:space="preserve"> </w:t>
+      </w:r>
+      <w:proofErr w:type="spellStart"/>
+      <w:r>
+        <w:t>of</w:t>
+      </w:r>
+      <w:proofErr w:type="spellEnd"/>
+      <w:r>
+        <w:t xml:space="preserve"> the </w:t>
+      </w:r>
+      <w:proofErr w:type="spellStart"/>
+      <w:r>
+        <w:t>marked</w:t>
+      </w:r>
+      <w:proofErr w:type="spellEnd"/>
+      <w:r>
+        <w:t xml:space="preserve"> </w:t>
+      </w:r>
+      <w:proofErr w:type="spellStart"/>
+      <w:r>
+        <w:t>location</w:t>
+      </w:r>
+      <w:proofErr w:type="spellEnd"/>
     </w:p>
     <w:p>
       <w:pPr>
@@ -7446,12 +9033,147 @@
           <w:numId w:val="3"/>
         </w:numPr>
       </w:pPr>
-      <w:r>
-        <w:t>Clicking the popup window</w:t>
-      </w:r>
-      <w:r>
-        <w:t xml:space="preserve"> results in a route navigation window appearing, where the user can navigate to the marked location, from her current position, or some other location</w:t>
-      </w:r>
+      <w:proofErr w:type="spellStart"/>
+      <w:r>
+        <w:t>Clicking</w:t>
+      </w:r>
+      <w:proofErr w:type="spellEnd"/>
+      <w:r>
+        <w:t xml:space="preserve"> the </w:t>
+      </w:r>
+      <w:proofErr w:type="spellStart"/>
+      <w:r>
+        <w:t>popup</w:t>
+      </w:r>
+      <w:proofErr w:type="spellEnd"/>
+      <w:r>
+        <w:t xml:space="preserve"> </w:t>
+      </w:r>
+      <w:proofErr w:type="spellStart"/>
+      <w:r>
+        <w:t>window</w:t>
+      </w:r>
+      <w:proofErr w:type="spellEnd"/>
+      <w:r>
+        <w:t xml:space="preserve"> </w:t>
+      </w:r>
+      <w:proofErr w:type="spellStart"/>
+      <w:r>
+        <w:t>results</w:t>
+      </w:r>
+      <w:proofErr w:type="spellEnd"/>
+      <w:r>
+        <w:t xml:space="preserve"> in a route navigation </w:t>
+      </w:r>
+      <w:proofErr w:type="spellStart"/>
+      <w:r>
+        <w:t>window</w:t>
+      </w:r>
+      <w:proofErr w:type="spellEnd"/>
+      <w:r>
+        <w:t xml:space="preserve"> </w:t>
+      </w:r>
+      <w:proofErr w:type="spellStart"/>
+      <w:r>
+        <w:t>appearing</w:t>
+      </w:r>
+      <w:proofErr w:type="spellEnd"/>
+      <w:r>
+        <w:t xml:space="preserve">, </w:t>
+      </w:r>
+      <w:proofErr w:type="spellStart"/>
+      <w:r>
+        <w:t>where</w:t>
+      </w:r>
+      <w:proofErr w:type="spellEnd"/>
+      <w:r>
+        <w:t xml:space="preserve"> the </w:t>
+      </w:r>
+      <w:proofErr w:type="spellStart"/>
+      <w:r>
+        <w:t>user</w:t>
+      </w:r>
+      <w:proofErr w:type="spellEnd"/>
+      <w:r>
+        <w:t xml:space="preserve"> </w:t>
+      </w:r>
+      <w:proofErr w:type="spellStart"/>
+      <w:r>
+        <w:t>can</w:t>
+      </w:r>
+      <w:proofErr w:type="spellEnd"/>
+      <w:r>
+        <w:t xml:space="preserve"> </w:t>
+      </w:r>
+      <w:proofErr w:type="spellStart"/>
+      <w:r>
+        <w:t>navigate</w:t>
+      </w:r>
+      <w:proofErr w:type="spellEnd"/>
+      <w:r>
+        <w:t xml:space="preserve"> </w:t>
+      </w:r>
+      <w:proofErr w:type="spellStart"/>
+      <w:r>
+        <w:t>to</w:t>
+      </w:r>
+      <w:proofErr w:type="spellEnd"/>
+      <w:r>
+        <w:t xml:space="preserve"> the </w:t>
+      </w:r>
+      <w:proofErr w:type="spellStart"/>
+      <w:r>
+        <w:t>marked</w:t>
+      </w:r>
+      <w:proofErr w:type="spellEnd"/>
+      <w:r>
+        <w:t xml:space="preserve"> </w:t>
+      </w:r>
+      <w:proofErr w:type="spellStart"/>
+      <w:r>
+        <w:t>location</w:t>
+      </w:r>
+      <w:proofErr w:type="spellEnd"/>
+      <w:r>
+        <w:t xml:space="preserve">, from </w:t>
+      </w:r>
+      <w:proofErr w:type="spellStart"/>
+      <w:r>
+        <w:t>her</w:t>
+      </w:r>
+      <w:proofErr w:type="spellEnd"/>
+      <w:r>
+        <w:t xml:space="preserve"> </w:t>
+      </w:r>
+      <w:proofErr w:type="spellStart"/>
+      <w:r>
+        <w:t>current</w:t>
+      </w:r>
+      <w:proofErr w:type="spellEnd"/>
+      <w:r>
+        <w:t xml:space="preserve"> position, or </w:t>
+      </w:r>
+      <w:proofErr w:type="spellStart"/>
+      <w:r>
+        <w:t>some</w:t>
+      </w:r>
+      <w:proofErr w:type="spellEnd"/>
+      <w:r>
+        <w:t xml:space="preserve"> </w:t>
+      </w:r>
+      <w:proofErr w:type="spellStart"/>
+      <w:r>
+        <w:t>other</w:t>
+      </w:r>
+      <w:proofErr w:type="spellEnd"/>
+      <w:r>
+        <w:t xml:space="preserve"> </w:t>
+      </w:r>
+      <w:proofErr w:type="spellStart"/>
+      <w:r>
+        <w:t>location</w:t>
+      </w:r>
+      <w:proofErr w:type="spellEnd"/>
     </w:p>
     <w:p>
       <w:pPr>
@@ -7461,9 +9183,35 @@
           <w:numId w:val="3"/>
         </w:numPr>
       </w:pPr>
-      <w:r>
-        <w:t>When searching, get word-completed suggestions over all the data in the database</w:t>
-      </w:r>
+      <w:proofErr w:type="spellStart"/>
+      <w:r>
+        <w:t>When</w:t>
+      </w:r>
+      <w:proofErr w:type="spellEnd"/>
+      <w:r>
+        <w:t xml:space="preserve"> </w:t>
+      </w:r>
+      <w:proofErr w:type="spellStart"/>
+      <w:r>
+        <w:t>searching</w:t>
+      </w:r>
+      <w:proofErr w:type="spellEnd"/>
+      <w:r>
+        <w:t xml:space="preserve">, get </w:t>
+      </w:r>
+      <w:proofErr w:type="spellStart"/>
+      <w:r>
+        <w:t>word-completed</w:t>
+      </w:r>
+      <w:proofErr w:type="spellEnd"/>
+      <w:r>
+        <w:t xml:space="preserve"> suggestions over all the data in the </w:t>
+      </w:r>
+      <w:proofErr w:type="spellStart"/>
+      <w:r>
+        <w:t>database</w:t>
+      </w:r>
+      <w:proofErr w:type="spellEnd"/>
     </w:p>
     <w:p>
       <w:pPr>
@@ -7473,9 +9221,75 @@
           <w:numId w:val="3"/>
         </w:numPr>
       </w:pPr>
-      <w:r>
-        <w:t>When searching, get suggestions on location types, such as pubs, group rooms, lecture halls etc</w:t>
-      </w:r>
+      <w:proofErr w:type="spellStart"/>
+      <w:r>
+        <w:t>When</w:t>
+      </w:r>
+      <w:proofErr w:type="spellEnd"/>
+      <w:r>
+        <w:t xml:space="preserve"> </w:t>
+      </w:r>
+      <w:proofErr w:type="spellStart"/>
+      <w:r>
+        <w:t>searching</w:t>
+      </w:r>
+      <w:proofErr w:type="spellEnd"/>
+      <w:r>
+        <w:t xml:space="preserve">, get suggestions on </w:t>
+      </w:r>
+      <w:proofErr w:type="spellStart"/>
+      <w:r>
+        <w:t>location</w:t>
+      </w:r>
+      <w:proofErr w:type="spellEnd"/>
+      <w:r>
+        <w:t xml:space="preserve"> </w:t>
+      </w:r>
+      <w:proofErr w:type="spellStart"/>
+      <w:r>
+        <w:t>types</w:t>
+      </w:r>
+      <w:proofErr w:type="spellEnd"/>
+      <w:r>
+        <w:t xml:space="preserve">, </w:t>
+      </w:r>
+      <w:proofErr w:type="spellStart"/>
+      <w:r>
+        <w:t>such</w:t>
+      </w:r>
+      <w:proofErr w:type="spellEnd"/>
+      <w:r>
+        <w:t xml:space="preserve"> as pubs, </w:t>
+      </w:r>
+      <w:proofErr w:type="spellStart"/>
+      <w:r>
+        <w:t>group</w:t>
+      </w:r>
+      <w:proofErr w:type="spellEnd"/>
+      <w:r>
+        <w:t xml:space="preserve"> </w:t>
+      </w:r>
+      <w:proofErr w:type="spellStart"/>
+      <w:r>
+        <w:t>rooms</w:t>
+      </w:r>
+      <w:proofErr w:type="spellEnd"/>
+      <w:r>
+        <w:t xml:space="preserve">, </w:t>
+      </w:r>
+      <w:proofErr w:type="spellStart"/>
+      <w:r>
+        <w:t>lecture</w:t>
+      </w:r>
+      <w:proofErr w:type="spellEnd"/>
+      <w:r>
+        <w:t xml:space="preserve"> halls </w:t>
+      </w:r>
+      <w:proofErr w:type="spellStart"/>
+      <w:r>
+        <w:t>etc</w:t>
+      </w:r>
+      <w:proofErr w:type="spellEnd"/>
     </w:p>
     <w:p>
       <w:pPr>
@@ -7485,8 +9299,53 @@
           <w:numId w:val="3"/>
         </w:numPr>
       </w:pPr>
-      <w:r>
-        <w:t>Layer function for computer rooms, lecture halls, group rooms and pubs</w:t>
+      <w:proofErr w:type="spellStart"/>
+      <w:r>
+        <w:t>Layer</w:t>
+      </w:r>
+      <w:proofErr w:type="spellEnd"/>
+      <w:r>
+        <w:t xml:space="preserve"> </w:t>
+      </w:r>
+      <w:proofErr w:type="spellStart"/>
+      <w:r>
+        <w:t>function</w:t>
+      </w:r>
+      <w:proofErr w:type="spellEnd"/>
+      <w:r>
+        <w:t xml:space="preserve"> for computer </w:t>
+      </w:r>
+      <w:proofErr w:type="spellStart"/>
+      <w:r>
+        <w:t>rooms</w:t>
+      </w:r>
+      <w:proofErr w:type="spellEnd"/>
+      <w:r>
+        <w:t xml:space="preserve">, </w:t>
+      </w:r>
+      <w:proofErr w:type="spellStart"/>
+      <w:r>
+        <w:t>lecture</w:t>
+      </w:r>
+      <w:proofErr w:type="spellEnd"/>
+      <w:r>
+        <w:t xml:space="preserve"> halls, </w:t>
+      </w:r>
+      <w:proofErr w:type="spellStart"/>
+      <w:r>
+        <w:t>group</w:t>
+      </w:r>
+      <w:proofErr w:type="spellEnd"/>
+      <w:r>
+        <w:t xml:space="preserve"> </w:t>
+      </w:r>
+      <w:proofErr w:type="spellStart"/>
+      <w:r>
+        <w:t>rooms</w:t>
+      </w:r>
+      <w:proofErr w:type="spellEnd"/>
+      <w:r>
+        <w:t xml:space="preserve"> and pubs</w:t>
       </w:r>
     </w:p>
     <w:p>
@@ -7500,9 +9359,51 @@
           <w:b/>
         </w:rPr>
       </w:pPr>
-      <w:r>
-        <w:t>Floor options to show the room layers on all or on specific floors</w:t>
-      </w:r>
+      <w:proofErr w:type="spellStart"/>
+      <w:r>
+        <w:t>Floor</w:t>
+      </w:r>
+      <w:proofErr w:type="spellEnd"/>
+      <w:r>
+        <w:t xml:space="preserve"> options </w:t>
+      </w:r>
+      <w:proofErr w:type="spellStart"/>
+      <w:r>
+        <w:t>to</w:t>
+      </w:r>
+      <w:proofErr w:type="spellEnd"/>
+      <w:r>
+        <w:t xml:space="preserve"> show the </w:t>
+      </w:r>
+      <w:proofErr w:type="spellStart"/>
+      <w:r>
+        <w:t>room</w:t>
+      </w:r>
+      <w:proofErr w:type="spellEnd"/>
+      <w:r>
+        <w:t xml:space="preserve"> </w:t>
+      </w:r>
+      <w:proofErr w:type="spellStart"/>
+      <w:r>
+        <w:t>layers</w:t>
+      </w:r>
+      <w:proofErr w:type="spellEnd"/>
+      <w:r>
+        <w:t xml:space="preserve"> on all or on </w:t>
+      </w:r>
+      <w:proofErr w:type="spellStart"/>
+      <w:r>
+        <w:t>specific</w:t>
+      </w:r>
+      <w:proofErr w:type="spellEnd"/>
+      <w:r>
+        <w:t xml:space="preserve"> </w:t>
+      </w:r>
+      <w:proofErr w:type="spellStart"/>
+      <w:r>
+        <w:t>floors</w:t>
+      </w:r>
+      <w:proofErr w:type="spellEnd"/>
     </w:p>
     <w:p>
       <w:pPr>
@@ -7516,8 +9417,21 @@
         </w:rPr>
       </w:pPr>
       <w:r>
-        <w:t>Zoom in and zoom out on map</w:t>
-      </w:r>
+        <w:t xml:space="preserve">Zoom in and zoom </w:t>
+      </w:r>
+      <w:proofErr w:type="spellStart"/>
+      <w:r>
+        <w:t>out</w:t>
+      </w:r>
+      <w:proofErr w:type="spellEnd"/>
+      <w:r>
+        <w:t xml:space="preserve"> on </w:t>
+      </w:r>
+      <w:proofErr w:type="spellStart"/>
+      <w:r>
+        <w:t>map</w:t>
+      </w:r>
+      <w:proofErr w:type="spellEnd"/>
     </w:p>
     <w:p>
       <w:pPr>
@@ -7531,8 +9445,29 @@
         </w:rPr>
       </w:pPr>
       <w:r>
-        <w:t>Tageting user’s current position inside map</w:t>
-      </w:r>
+        <w:t xml:space="preserve">Tageting </w:t>
+      </w:r>
+      <w:proofErr w:type="spellStart"/>
+      <w:r>
+        <w:t>user’s</w:t>
+      </w:r>
+      <w:proofErr w:type="spellEnd"/>
+      <w:r>
+        <w:t xml:space="preserve"> </w:t>
+      </w:r>
+      <w:proofErr w:type="spellStart"/>
+      <w:r>
+        <w:t>current</w:t>
+      </w:r>
+      <w:proofErr w:type="spellEnd"/>
+      <w:r>
+        <w:t xml:space="preserve"> position inside </w:t>
+      </w:r>
+      <w:proofErr w:type="spellStart"/>
+      <w:r>
+        <w:t>map</w:t>
+      </w:r>
+      <w:proofErr w:type="spellEnd"/>
     </w:p>
     <w:p>
       <w:pPr>
@@ -7543,8 +9478,13 @@
         </w:numPr>
       </w:pPr>
       <w:r>
-        <w:t>Intuitive GUI</w:t>
-      </w:r>
+        <w:t xml:space="preserve">Intuitive </w:t>
+      </w:r>
+      <w:proofErr w:type="spellStart"/>
+      <w:r>
+        <w:t>GUI</w:t>
+      </w:r>
+      <w:proofErr w:type="spellEnd"/>
     </w:p>
     <w:p>
       <w:pPr>
@@ -7576,9 +9516,27 @@
           <w:numId w:val="3"/>
         </w:numPr>
       </w:pPr>
-      <w:r>
-        <w:t>Menu option for exiting the application</w:t>
-      </w:r>
+      <w:proofErr w:type="spellStart"/>
+      <w:r>
+        <w:t>Menu</w:t>
+      </w:r>
+      <w:proofErr w:type="spellEnd"/>
+      <w:r>
+        <w:t xml:space="preserve"> option for </w:t>
+      </w:r>
+      <w:proofErr w:type="spellStart"/>
+      <w:r>
+        <w:t>exiting</w:t>
+      </w:r>
+      <w:proofErr w:type="spellEnd"/>
+      <w:r>
+        <w:t xml:space="preserve"> the </w:t>
+      </w:r>
+      <w:proofErr w:type="spellStart"/>
+      <w:r>
+        <w:t>application</w:t>
+      </w:r>
+      <w:proofErr w:type="spellEnd"/>
     </w:p>
     <w:p>
       <w:pPr>
@@ -7588,9 +9546,27 @@
           <w:numId w:val="3"/>
         </w:numPr>
       </w:pPr>
-      <w:r>
-        <w:t>Menu option for emptying the map</w:t>
-      </w:r>
+      <w:proofErr w:type="spellStart"/>
+      <w:r>
+        <w:t>Menu</w:t>
+      </w:r>
+      <w:proofErr w:type="spellEnd"/>
+      <w:r>
+        <w:t xml:space="preserve"> option for </w:t>
+      </w:r>
+      <w:proofErr w:type="spellStart"/>
+      <w:r>
+        <w:t>emptying</w:t>
+      </w:r>
+      <w:proofErr w:type="spellEnd"/>
+      <w:r>
+        <w:t xml:space="preserve"> the </w:t>
+      </w:r>
+      <w:proofErr w:type="spellStart"/>
+      <w:r>
+        <w:t>map</w:t>
+      </w:r>
+      <w:proofErr w:type="spellEnd"/>
     </w:p>
     <w:p>
       <w:pPr>
@@ -7600,15 +9576,41 @@
           <w:numId w:val="3"/>
         </w:numPr>
       </w:pPr>
-      <w:r>
-        <w:t xml:space="preserve">Menu option </w:t>
-      </w:r>
-      <w:r>
-        <w:t>for activating or deactivating s</w:t>
-      </w:r>
-      <w:r>
-        <w:t>tep counter</w:t>
-      </w:r>
+      <w:proofErr w:type="spellStart"/>
+      <w:r>
+        <w:t>Menu</w:t>
+      </w:r>
+      <w:proofErr w:type="spellEnd"/>
+      <w:r>
+        <w:t xml:space="preserve"> option </w:t>
+      </w:r>
+      <w:r>
+        <w:t xml:space="preserve">for </w:t>
+      </w:r>
+      <w:proofErr w:type="spellStart"/>
+      <w:r>
+        <w:t>activating</w:t>
+      </w:r>
+      <w:proofErr w:type="spellEnd"/>
+      <w:r>
+        <w:t xml:space="preserve"> or </w:t>
+      </w:r>
+      <w:proofErr w:type="spellStart"/>
+      <w:r>
+        <w:t>deactivating</w:t>
+      </w:r>
+      <w:proofErr w:type="spellEnd"/>
+      <w:r>
+        <w:t xml:space="preserve"> s</w:t>
+      </w:r>
+      <w:r>
+        <w:t xml:space="preserve">tep </w:t>
+      </w:r>
+      <w:proofErr w:type="spellStart"/>
+      <w:r>
+        <w:t>counter</w:t>
+      </w:r>
+      <w:proofErr w:type="spellEnd"/>
     </w:p>
     <w:p>
       <w:pPr>
@@ -7618,12 +9620,59 @@
           <w:numId w:val="3"/>
         </w:numPr>
       </w:pPr>
-      <w:r>
-        <w:t>Menu option for showing</w:t>
-      </w:r>
-      <w:r>
-        <w:t xml:space="preserve"> calorie drinking progress, connected to the step counter</w:t>
-      </w:r>
+      <w:proofErr w:type="spellStart"/>
+      <w:r>
+        <w:t>Menu</w:t>
+      </w:r>
+      <w:proofErr w:type="spellEnd"/>
+      <w:r>
+        <w:t xml:space="preserve"> option for </w:t>
+      </w:r>
+      <w:proofErr w:type="spellStart"/>
+      <w:r>
+        <w:t>showing</w:t>
+      </w:r>
+      <w:proofErr w:type="spellEnd"/>
+      <w:r>
+        <w:t xml:space="preserve"> </w:t>
+      </w:r>
+      <w:proofErr w:type="spellStart"/>
+      <w:r>
+        <w:t>calorie</w:t>
+      </w:r>
+      <w:proofErr w:type="spellEnd"/>
+      <w:r>
+        <w:t xml:space="preserve"> </w:t>
+      </w:r>
+      <w:proofErr w:type="spellStart"/>
+      <w:r>
+        <w:t>drinking</w:t>
+      </w:r>
+      <w:proofErr w:type="spellEnd"/>
+      <w:r>
+        <w:t xml:space="preserve"> progress, </w:t>
+      </w:r>
+      <w:proofErr w:type="spellStart"/>
+      <w:r>
+        <w:t>connected</w:t>
+      </w:r>
+      <w:proofErr w:type="spellEnd"/>
+      <w:r>
+        <w:t xml:space="preserve"> </w:t>
+      </w:r>
+      <w:proofErr w:type="spellStart"/>
+      <w:r>
+        <w:t>to</w:t>
+      </w:r>
+      <w:proofErr w:type="spellEnd"/>
+      <w:r>
+        <w:t xml:space="preserve"> the step </w:t>
+      </w:r>
+      <w:proofErr w:type="spellStart"/>
+      <w:r>
+        <w:t>counter</w:t>
+      </w:r>
+      <w:proofErr w:type="spellEnd"/>
     </w:p>
     <w:p>
       <w:pPr>
@@ -7634,20 +9683,136 @@
         </w:numPr>
       </w:pPr>
       <w:r>
-        <w:t xml:space="preserve">The application notifying the user of how many </w:t>
-      </w:r>
-      <w:r>
-        <w:t>calories counted as steps</w:t>
-      </w:r>
-      <w:r>
-        <w:t xml:space="preserve"> the user has </w:t>
-      </w:r>
+        <w:t xml:space="preserve">The </w:t>
+      </w:r>
+      <w:proofErr w:type="spellStart"/>
+      <w:r>
+        <w:t>application</w:t>
+      </w:r>
+      <w:proofErr w:type="spellEnd"/>
+      <w:r>
+        <w:t xml:space="preserve"> </w:t>
+      </w:r>
+      <w:proofErr w:type="spellStart"/>
+      <w:r>
+        <w:t>notifying</w:t>
+      </w:r>
+      <w:proofErr w:type="spellEnd"/>
+      <w:r>
+        <w:t xml:space="preserve"> the </w:t>
+      </w:r>
+      <w:proofErr w:type="spellStart"/>
+      <w:r>
+        <w:t>user</w:t>
+      </w:r>
+      <w:proofErr w:type="spellEnd"/>
+      <w:r>
+        <w:t xml:space="preserve"> </w:t>
+      </w:r>
+      <w:proofErr w:type="spellStart"/>
+      <w:r>
+        <w:t>of</w:t>
+      </w:r>
+      <w:proofErr w:type="spellEnd"/>
+      <w:r>
+        <w:t xml:space="preserve"> </w:t>
+      </w:r>
+      <w:proofErr w:type="spellStart"/>
+      <w:r>
+        <w:t>how</w:t>
+      </w:r>
+      <w:proofErr w:type="spellEnd"/>
+      <w:r>
+        <w:t xml:space="preserve"> </w:t>
+      </w:r>
+      <w:proofErr w:type="spellStart"/>
+      <w:r>
+        <w:t>many</w:t>
+      </w:r>
+      <w:proofErr w:type="spellEnd"/>
+      <w:r>
+        <w:t xml:space="preserve"> </w:t>
+      </w:r>
+      <w:proofErr w:type="spellStart"/>
+      <w:r>
+        <w:t>calories</w:t>
+      </w:r>
+      <w:proofErr w:type="spellEnd"/>
+      <w:r>
+        <w:t xml:space="preserve"> </w:t>
+      </w:r>
+      <w:proofErr w:type="spellStart"/>
+      <w:r>
+        <w:t>counted</w:t>
+      </w:r>
+      <w:proofErr w:type="spellEnd"/>
+      <w:r>
+        <w:t xml:space="preserve"> as steps</w:t>
+      </w:r>
+      <w:r>
+        <w:t xml:space="preserve"> the </w:t>
+      </w:r>
+      <w:proofErr w:type="spellStart"/>
+      <w:r>
+        <w:t>user</w:t>
+      </w:r>
+      <w:proofErr w:type="spellEnd"/>
+      <w:r>
+        <w:t xml:space="preserve"> has </w:t>
+      </w:r>
+      <w:proofErr w:type="spellStart"/>
       <w:r>
         <w:t>burnt</w:t>
       </w:r>
-      <w:r>
-        <w:t xml:space="preserve"> by walking, in relation to drinks: beer, shot, wine, cider and water</w:t>
-      </w:r>
+      <w:proofErr w:type="spellEnd"/>
+      <w:r>
+        <w:t xml:space="preserve"> by </w:t>
+      </w:r>
+      <w:proofErr w:type="spellStart"/>
+      <w:r>
+        <w:t>walking</w:t>
+      </w:r>
+      <w:proofErr w:type="spellEnd"/>
+      <w:r>
+        <w:t xml:space="preserve">, in relation </w:t>
+      </w:r>
+      <w:proofErr w:type="spellStart"/>
+      <w:r>
+        <w:t>to</w:t>
+      </w:r>
+      <w:proofErr w:type="spellEnd"/>
+      <w:r>
+        <w:t xml:space="preserve"> drinks: </w:t>
+      </w:r>
+      <w:proofErr w:type="spellStart"/>
+      <w:r>
+        <w:t>beer</w:t>
+      </w:r>
+      <w:proofErr w:type="spellEnd"/>
+      <w:r>
+        <w:t xml:space="preserve">, </w:t>
+      </w:r>
+      <w:proofErr w:type="spellStart"/>
+      <w:r>
+        <w:t>shot</w:t>
+      </w:r>
+      <w:proofErr w:type="spellEnd"/>
+      <w:r>
+        <w:t xml:space="preserve">, </w:t>
+      </w:r>
+      <w:proofErr w:type="spellStart"/>
+      <w:r>
+        <w:t>wine</w:t>
+      </w:r>
+      <w:proofErr w:type="spellEnd"/>
+      <w:r>
+        <w:t xml:space="preserve">, cider and </w:t>
+      </w:r>
+      <w:proofErr w:type="spellStart"/>
+      <w:r>
+        <w:t>water</w:t>
+      </w:r>
+      <w:proofErr w:type="spellEnd"/>
     </w:p>
     <w:p>
       <w:pPr>
@@ -7658,8 +9823,101 @@
         </w:numPr>
       </w:pPr>
       <w:r>
-        <w:t>The user notifying the application of how many drinks the user has had, and what kind of drinks these were</w:t>
-      </w:r>
+        <w:t xml:space="preserve">The </w:t>
+      </w:r>
+      <w:proofErr w:type="spellStart"/>
+      <w:r>
+        <w:t>user</w:t>
+      </w:r>
+      <w:proofErr w:type="spellEnd"/>
+      <w:r>
+        <w:t xml:space="preserve"> </w:t>
+      </w:r>
+      <w:proofErr w:type="spellStart"/>
+      <w:r>
+        <w:t>notifying</w:t>
+      </w:r>
+      <w:proofErr w:type="spellEnd"/>
+      <w:r>
+        <w:t xml:space="preserve"> the </w:t>
+      </w:r>
+      <w:proofErr w:type="spellStart"/>
+      <w:r>
+        <w:t>application</w:t>
+      </w:r>
+      <w:proofErr w:type="spellEnd"/>
+      <w:r>
+        <w:t xml:space="preserve"> </w:t>
+      </w:r>
+      <w:proofErr w:type="spellStart"/>
+      <w:r>
+        <w:t>of</w:t>
+      </w:r>
+      <w:proofErr w:type="spellEnd"/>
+      <w:r>
+        <w:t xml:space="preserve"> </w:t>
+      </w:r>
+      <w:proofErr w:type="spellStart"/>
+      <w:r>
+        <w:t>how</w:t>
+      </w:r>
+      <w:proofErr w:type="spellEnd"/>
+      <w:r>
+        <w:t xml:space="preserve"> </w:t>
+      </w:r>
+      <w:proofErr w:type="spellStart"/>
+      <w:r>
+        <w:t>many</w:t>
+      </w:r>
+      <w:proofErr w:type="spellEnd"/>
+      <w:r>
+        <w:t xml:space="preserve"> drinks the </w:t>
+      </w:r>
+      <w:proofErr w:type="spellStart"/>
+      <w:r>
+        <w:t>user</w:t>
+      </w:r>
+      <w:proofErr w:type="spellEnd"/>
+      <w:r>
+        <w:t xml:space="preserve"> has </w:t>
+      </w:r>
+      <w:proofErr w:type="spellStart"/>
+      <w:r>
+        <w:t>had</w:t>
+      </w:r>
+      <w:proofErr w:type="spellEnd"/>
+      <w:r>
+        <w:t xml:space="preserve">, and </w:t>
+      </w:r>
+      <w:proofErr w:type="spellStart"/>
+      <w:r>
+        <w:t>what</w:t>
+      </w:r>
+      <w:proofErr w:type="spellEnd"/>
+      <w:r>
+        <w:t xml:space="preserve"> kind </w:t>
+      </w:r>
+      <w:proofErr w:type="spellStart"/>
+      <w:r>
+        <w:t>of</w:t>
+      </w:r>
+      <w:proofErr w:type="spellEnd"/>
+      <w:r>
+        <w:t xml:space="preserve"> drinks </w:t>
+      </w:r>
+      <w:proofErr w:type="spellStart"/>
+      <w:r>
+        <w:t>these</w:t>
+      </w:r>
+      <w:proofErr w:type="spellEnd"/>
+      <w:r>
+        <w:t xml:space="preserve"> </w:t>
+      </w:r>
+      <w:proofErr w:type="spellStart"/>
+      <w:r>
+        <w:t>were</w:t>
+      </w:r>
+      <w:proofErr w:type="spellEnd"/>
     </w:p>
     <w:p>
       <w:pPr>
@@ -7670,8 +9928,85 @@
         </w:numPr>
       </w:pPr>
       <w:r>
-        <w:t>The application notifying the user about risks of becoming sick by drinking to much and similar</w:t>
-      </w:r>
+        <w:t xml:space="preserve">The </w:t>
+      </w:r>
+      <w:proofErr w:type="spellStart"/>
+      <w:r>
+        <w:t>application</w:t>
+      </w:r>
+      <w:proofErr w:type="spellEnd"/>
+      <w:r>
+        <w:t xml:space="preserve"> </w:t>
+      </w:r>
+      <w:proofErr w:type="spellStart"/>
+      <w:r>
+        <w:t>notifying</w:t>
+      </w:r>
+      <w:proofErr w:type="spellEnd"/>
+      <w:r>
+        <w:t xml:space="preserve"> the </w:t>
+      </w:r>
+      <w:proofErr w:type="spellStart"/>
+      <w:r>
+        <w:t>user</w:t>
+      </w:r>
+      <w:proofErr w:type="spellEnd"/>
+      <w:r>
+        <w:t xml:space="preserve"> </w:t>
+      </w:r>
+      <w:proofErr w:type="spellStart"/>
+      <w:r>
+        <w:t>about</w:t>
+      </w:r>
+      <w:proofErr w:type="spellEnd"/>
+      <w:r>
+        <w:t xml:space="preserve"> risks </w:t>
+      </w:r>
+      <w:proofErr w:type="spellStart"/>
+      <w:r>
+        <w:t>of</w:t>
+      </w:r>
+      <w:proofErr w:type="spellEnd"/>
+      <w:r>
+        <w:t xml:space="preserve"> </w:t>
+      </w:r>
+      <w:proofErr w:type="spellStart"/>
+      <w:r>
+        <w:t>becoming</w:t>
+      </w:r>
+      <w:proofErr w:type="spellEnd"/>
+      <w:r>
+        <w:t xml:space="preserve"> sick by </w:t>
+      </w:r>
+      <w:proofErr w:type="spellStart"/>
+      <w:r>
+        <w:t>drinking</w:t>
+      </w:r>
+      <w:proofErr w:type="spellEnd"/>
+      <w:r>
+        <w:t xml:space="preserve"> </w:t>
+      </w:r>
+      <w:proofErr w:type="spellStart"/>
+      <w:r>
+        <w:t>to</w:t>
+      </w:r>
+      <w:proofErr w:type="spellEnd"/>
+      <w:r>
+        <w:t xml:space="preserve"> </w:t>
+      </w:r>
+      <w:proofErr w:type="spellStart"/>
+      <w:r>
+        <w:t>much</w:t>
+      </w:r>
+      <w:proofErr w:type="spellEnd"/>
+      <w:r>
+        <w:t xml:space="preserve"> and </w:t>
+      </w:r>
+      <w:proofErr w:type="spellStart"/>
+      <w:r>
+        <w:t>similar</w:t>
+      </w:r>
+      <w:proofErr w:type="spellEnd"/>
     </w:p>
     <w:p>
       <w:pPr>
@@ -7681,8 +10016,69 @@
           <w:numId w:val="3"/>
         </w:numPr>
       </w:pPr>
-      <w:r>
-        <w:t xml:space="preserve">Section specific colouring of buildings when activating pub layer </w:t>
+      <w:proofErr w:type="spellStart"/>
+      <w:r>
+        <w:t>Section</w:t>
+      </w:r>
+      <w:proofErr w:type="spellEnd"/>
+      <w:r>
+        <w:t xml:space="preserve"> </w:t>
+      </w:r>
+      <w:proofErr w:type="spellStart"/>
+      <w:r>
+        <w:t>specific</w:t>
+      </w:r>
+      <w:proofErr w:type="spellEnd"/>
+      <w:r>
+        <w:t xml:space="preserve"> </w:t>
+      </w:r>
+      <w:proofErr w:type="spellStart"/>
+      <w:r>
+        <w:t>colouring</w:t>
+      </w:r>
+      <w:proofErr w:type="spellEnd"/>
+      <w:r>
+        <w:t xml:space="preserve"> </w:t>
+      </w:r>
+      <w:proofErr w:type="spellStart"/>
+      <w:r>
+        <w:t>of</w:t>
+      </w:r>
+      <w:proofErr w:type="spellEnd"/>
+      <w:r>
+        <w:t xml:space="preserve"> </w:t>
+      </w:r>
+      <w:proofErr w:type="spellStart"/>
+      <w:r>
+        <w:t>buildings</w:t>
+      </w:r>
+      <w:proofErr w:type="spellEnd"/>
+      <w:r>
+        <w:t xml:space="preserve"> </w:t>
+      </w:r>
+      <w:proofErr w:type="spellStart"/>
+      <w:r>
+        <w:t>when</w:t>
+      </w:r>
+      <w:proofErr w:type="spellEnd"/>
+      <w:r>
+        <w:t xml:space="preserve"> </w:t>
+      </w:r>
+      <w:proofErr w:type="spellStart"/>
+      <w:r>
+        <w:t>activating</w:t>
+      </w:r>
+      <w:proofErr w:type="spellEnd"/>
+      <w:r>
+        <w:t xml:space="preserve"> pub </w:t>
+      </w:r>
+      <w:proofErr w:type="spellStart"/>
+      <w:r>
+        <w:t>layer</w:t>
+      </w:r>
+      <w:proofErr w:type="spellEnd"/>
+      <w:r>
+        <w:t xml:space="preserve"> </w:t>
       </w:r>
     </w:p>
     <w:p>
@@ -7694,8 +10090,13 @@
         </w:numPr>
       </w:pPr>
       <w:r>
-        <w:t>Back-button</w:t>
-      </w:r>
+        <w:t>Back-</w:t>
+      </w:r>
+      <w:proofErr w:type="spellStart"/>
+      <w:r>
+        <w:t>button</w:t>
+      </w:r>
+      <w:proofErr w:type="spellEnd"/>
     </w:p>
     <w:p>
       <w:pPr>
@@ -7705,9 +10106,35 @@
           <w:numId w:val="3"/>
         </w:numPr>
       </w:pPr>
-      <w:r>
-        <w:t>Search suggestions shows logos or icons for pubs and some rooms</w:t>
-      </w:r>
+      <w:proofErr w:type="spellStart"/>
+      <w:r>
+        <w:t>Search</w:t>
+      </w:r>
+      <w:proofErr w:type="spellEnd"/>
+      <w:r>
+        <w:t xml:space="preserve"> suggestions shows logos or </w:t>
+      </w:r>
+      <w:proofErr w:type="spellStart"/>
+      <w:r>
+        <w:t>icons</w:t>
+      </w:r>
+      <w:proofErr w:type="spellEnd"/>
+      <w:r>
+        <w:t xml:space="preserve"> for pubs and </w:t>
+      </w:r>
+      <w:proofErr w:type="spellStart"/>
+      <w:r>
+        <w:t>some</w:t>
+      </w:r>
+      <w:proofErr w:type="spellEnd"/>
+      <w:r>
+        <w:t xml:space="preserve"> </w:t>
+      </w:r>
+      <w:proofErr w:type="spellStart"/>
+      <w:r>
+        <w:t>rooms</w:t>
+      </w:r>
+      <w:proofErr w:type="spellEnd"/>
     </w:p>
     <w:p/>
     <w:p>
@@ -7716,19 +10143,19 @@
           <w:b/>
         </w:rPr>
       </w:pPr>
-      <w:commentRangeStart w:id="26"/>
+      <w:commentRangeStart w:id="25"/>
       <w:r>
         <w:rPr>
           <w:b/>
         </w:rPr>
         <w:t>Bug fixes</w:t>
       </w:r>
-      <w:commentRangeEnd w:id="26"/>
+      <w:commentRangeEnd w:id="25"/>
       <w:r>
         <w:rPr>
           <w:rStyle w:val="Kommentarsreferens"/>
         </w:rPr>
-        <w:commentReference w:id="26"/>
+        <w:commentReference w:id="25"/>
       </w:r>
       <w:r>
         <w:rPr>
@@ -7756,22 +10183,20 @@
       <w:r>
         <w:t>Distance and duration still showing after emptying of map</w:t>
       </w:r>
-      <w:bookmarkStart w:id="27" w:name="_GoBack"/>
-      <w:bookmarkEnd w:id="27"/>
     </w:p>
     <w:p>
       <w:pPr>
         <w:pStyle w:val="Rubrik3"/>
       </w:pPr>
-      <w:bookmarkStart w:id="28" w:name="_Toc231199897"/>
-      <w:commentRangeStart w:id="29"/>
+      <w:bookmarkStart w:id="26" w:name="_Toc231199897"/>
+      <w:commentRangeStart w:id="27"/>
       <w:r>
         <w:t>Result</w:t>
       </w:r>
       <w:r>
         <w:t>ing product</w:t>
       </w:r>
-      <w:commentRangeEnd w:id="29"/>
+      <w:commentRangeEnd w:id="27"/>
       <w:r>
         <w:t>, comment</w:t>
       </w:r>
@@ -7783,19 +10208,24 @@
           <w:bCs w:val="0"/>
           <w:color w:val="auto"/>
         </w:rPr>
-        <w:commentReference w:id="29"/>
-      </w:r>
+        <w:commentReference w:id="27"/>
+      </w:r>
+      <w:bookmarkEnd w:id="26"/>
+    </w:p>
+    <w:p>
+      <w:r>
+        <w:t>The product contains</w:t>
+      </w:r>
+      <w:r>
+        <w:t xml:space="preserve"> both core features and non-core features, all of which contributes to “the complete Chalmers experience” as the development team interpreted the slogan.</w:t>
+      </w:r>
+      <w:r>
+        <w:t xml:space="preserve"> The data in the application’s database is believed to sh</w:t>
+      </w:r>
+      <w:bookmarkStart w:id="28" w:name="_GoBack"/>
       <w:bookmarkEnd w:id="28"/>
-    </w:p>
-    <w:p>
-      <w:r>
-        <w:t>The product contains</w:t>
-      </w:r>
-      <w:r>
-        <w:t xml:space="preserve"> both core features and non-core features, all of which contributes to “the complete Chalmers experience” as the development team interpreted the slogan.</w:t>
-      </w:r>
-      <w:r>
-        <w:t xml:space="preserve"> The data in the application’s database is believed to show the possibilities and potential of the product.</w:t>
+      <w:r>
+        <w:t>ow the possibilities and potential of the product.</w:t>
       </w:r>
     </w:p>
     <w:p/>
@@ -7827,8 +10257,13 @@
         <w:annotationRef/>
       </w:r>
       <w:r>
-        <w:t>Good to have here: shows we have a trivial misscalculation</w:t>
-      </w:r>
+        <w:t xml:space="preserve">Good to have here: shows we have a trivial </w:t>
+      </w:r>
+      <w:proofErr w:type="spellStart"/>
+      <w:r>
+        <w:t>misscalculation</w:t>
+      </w:r>
+      <w:proofErr w:type="spellEnd"/>
     </w:p>
   </w:comment>
   <w:comment w:id="11" w:author="Sofie Peters" w:date="2013-05-23T13:44:00Z" w:initials="SP">
@@ -7843,7 +10278,15 @@
         <w:annotationRef/>
       </w:r>
       <w:r>
-        <w:t>Check that everything Is implemented etc so that we don’t lie</w:t>
+        <w:t xml:space="preserve">Check that everything Is implemented </w:t>
+      </w:r>
+      <w:proofErr w:type="spellStart"/>
+      <w:r>
+        <w:t>etc</w:t>
+      </w:r>
+      <w:proofErr w:type="spellEnd"/>
+      <w:r>
+        <w:t xml:space="preserve"> so that we don’t lie</w:t>
       </w:r>
     </w:p>
   </w:comment>
@@ -7866,7 +10309,7 @@
       </w:r>
     </w:p>
   </w:comment>
-  <w:comment w:id="17" w:author="Sofie Peters" w:date="2013-05-23T15:38:00Z" w:initials="SP">
+  <w:comment w:id="19" w:author="Sofie Peters" w:date="2013-05-26T15:01:00Z" w:initials="SP">
     <w:p>
       <w:pPr>
         <w:pStyle w:val="Kommentarer"/>
@@ -7878,11 +10321,19 @@
         <w:annotationRef/>
       </w:r>
       <w:r>
-        <w:t>Måste beskrivas noggrannt I developer manual</w:t>
+        <w:t xml:space="preserve">FIX. </w:t>
+      </w:r>
+      <w:proofErr w:type="spellStart"/>
+      <w:r>
+        <w:t>NIKLAS</w:t>
+      </w:r>
+      <w:proofErr w:type="spellEnd"/>
+      <w:r>
+        <w:t>???</w:t>
       </w:r>
     </w:p>
   </w:comment>
-  <w:comment w:id="20" w:author="Sofie Peters" w:date="2013-05-26T15:01:00Z" w:initials="SP">
+  <w:comment w:id="23" w:author="Sofie Peters" w:date="2013-05-26T15:00:00Z" w:initials="SP">
     <w:p>
       <w:pPr>
         <w:pStyle w:val="Kommentarer"/>
@@ -7893,12 +10344,17 @@
         </w:rPr>
         <w:annotationRef/>
       </w:r>
-      <w:r>
-        <w:t>FIX. NIKLAS???</w:t>
+      <w:proofErr w:type="spellStart"/>
+      <w:r>
+        <w:t>TODO</w:t>
+      </w:r>
+      <w:proofErr w:type="spellEnd"/>
+      <w:r>
+        <w:t>. MONDAY</w:t>
       </w:r>
     </w:p>
   </w:comment>
-  <w:comment w:id="24" w:author="Sofie Peters" w:date="2013-05-26T15:00:00Z" w:initials="SP">
+  <w:comment w:id="25" w:author="Sofie Peters" w:date="2013-05-26T15:04:00Z" w:initials="SP">
     <w:p>
       <w:pPr>
         <w:pStyle w:val="Kommentarer"/>
@@ -7910,11 +10366,11 @@
         <w:annotationRef/>
       </w:r>
       <w:r>
-        <w:t>TODO. MONDAY</w:t>
+        <w:t>Enough?</w:t>
       </w:r>
     </w:p>
   </w:comment>
-  <w:comment w:id="26" w:author="Sofie Peters" w:date="2013-05-26T15:04:00Z" w:initials="SP">
+  <w:comment w:id="27" w:author="Sofie Peters" w:date="2013-05-24T17:29:00Z" w:initials="SP">
     <w:p>
       <w:pPr>
         <w:pStyle w:val="Kommentarer"/>
@@ -7925,28 +10381,70 @@
         </w:rPr>
         <w:annotationRef/>
       </w:r>
-      <w:r>
-        <w:t>Enough?</w:t>
-      </w:r>
-    </w:p>
-  </w:comment>
-  <w:comment w:id="29" w:author="Sofie Peters" w:date="2013-05-24T17:29:00Z" w:initials="SP">
-    <w:p>
-      <w:pPr>
-        <w:pStyle w:val="Kommentarer"/>
-      </w:pPr>
+      <w:proofErr w:type="spellStart"/>
       <w:r>
         <w:rPr>
           <w:rStyle w:val="Kommentarsreferens"/>
         </w:rPr>
-        <w:annotationRef/>
-      </w:r>
+        <w:t>Kolla</w:t>
+      </w:r>
+      <w:proofErr w:type="spellEnd"/>
       <w:r>
         <w:rPr>
           <w:rStyle w:val="Kommentarsreferens"/>
         </w:rPr>
-        <w:t>Kolla så att detta stämmer</w:t>
-      </w:r>
+        <w:t xml:space="preserve"> </w:t>
+      </w:r>
+      <w:proofErr w:type="spellStart"/>
+      <w:r>
+        <w:rPr>
+          <w:rStyle w:val="Kommentarsreferens"/>
+        </w:rPr>
+        <w:t>så</w:t>
+      </w:r>
+      <w:proofErr w:type="spellEnd"/>
+      <w:r>
+        <w:rPr>
+          <w:rStyle w:val="Kommentarsreferens"/>
+        </w:rPr>
+        <w:t xml:space="preserve"> </w:t>
+      </w:r>
+      <w:proofErr w:type="spellStart"/>
+      <w:r>
+        <w:rPr>
+          <w:rStyle w:val="Kommentarsreferens"/>
+        </w:rPr>
+        <w:t>att</w:t>
+      </w:r>
+      <w:proofErr w:type="spellEnd"/>
+      <w:r>
+        <w:rPr>
+          <w:rStyle w:val="Kommentarsreferens"/>
+        </w:rPr>
+        <w:t xml:space="preserve"> </w:t>
+      </w:r>
+      <w:proofErr w:type="spellStart"/>
+      <w:r>
+        <w:rPr>
+          <w:rStyle w:val="Kommentarsreferens"/>
+        </w:rPr>
+        <w:t>detta</w:t>
+      </w:r>
+      <w:proofErr w:type="spellEnd"/>
+      <w:r>
+        <w:rPr>
+          <w:rStyle w:val="Kommentarsreferens"/>
+        </w:rPr>
+        <w:t xml:space="preserve"> </w:t>
+      </w:r>
+      <w:proofErr w:type="spellStart"/>
+      <w:r>
+        <w:rPr>
+          <w:rStyle w:val="Kommentarsreferens"/>
+        </w:rPr>
+        <w:t>stämmer</w:t>
+      </w:r>
+      <w:proofErr w:type="spellEnd"/>
     </w:p>
   </w:comment>
 </w:comments>
@@ -8088,6 +10586,7 @@
         <w:b/>
       </w:rPr>
     </w:pPr>
+    <w:proofErr w:type="spellStart"/>
     <w:r>
       <w:rPr>
         <w:b/>
@@ -8100,6 +10599,7 @@
       </w:rPr>
       <w:t>halmersOnTheGo</w:t>
     </w:r>
+    <w:proofErr w:type="spellEnd"/>
     <w:r>
       <w:rPr>
         <w:b/>
@@ -13434,7 +15934,7 @@
 </file>
 
 <file path=customXml/itemProps2.xml><?xml version="1.0" encoding="utf-8"?>
-<ds:datastoreItem xmlns:ds="http://schemas.openxmlformats.org/officeDocument/2006/customXml" ds:itemID="{D243C0F5-AEDD-874D-AB41-1F796A541F4E}">
+<ds:datastoreItem xmlns:ds="http://schemas.openxmlformats.org/officeDocument/2006/customXml" ds:itemID="{07A9EBB2-B105-0548-9E2A-CA4BDCA3FC7A}">
   <ds:schemaRefs>
     <ds:schemaRef ds:uri="http://schemas.openxmlformats.org/officeDocument/2006/bibliography"/>
   </ds:schemaRefs>

</xml_diff>